<commit_message>
changes to the part 1 of the report.
</commit_message>
<xml_diff>
--- a/Assignment/Assignment_1/Assignment_1_Report.docx
+++ b/Assignment/Assignment_1/Assignment_1_Report.docx
@@ -91,7 +91,7 @@
               </mc:Choice>
               <mc:Fallback>
                 <w:pict>
-                  <v:roundrect w14:anchorId="4DC2A2FC" id="AutoShape 622" o:spid="_x0000_s1026" style="position:absolute;margin-left:0;margin-top:0;width:561.35pt;height:742.95pt;z-index:251662336;visibility:visible;mso-wrap-style:square;mso-width-percent:920;mso-height-percent:940;mso-wrap-distance-left:9pt;mso-wrap-distance-top:0;mso-wrap-distance-right:9pt;mso-wrap-distance-bottom:0;mso-position-horizontal:center;mso-position-horizontal-relative:page;mso-position-vertical:center;mso-position-vertical-relative:page;mso-width-percent:920;mso-height-percent:940;mso-width-relative:page;mso-height-relative:page;v-text-anchor:top" arcsize="2269f" o:gfxdata="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" o:allowincell="f" filled="f" fillcolor="black">
+                  <v:roundrect w14:anchorId="6F6FC893" id="AutoShape 622" o:spid="_x0000_s1026" style="position:absolute;margin-left:0;margin-top:0;width:561.35pt;height:742.95pt;z-index:251662336;visibility:visible;mso-wrap-style:square;mso-width-percent:920;mso-height-percent:940;mso-wrap-distance-left:9pt;mso-wrap-distance-top:0;mso-wrap-distance-right:9pt;mso-wrap-distance-bottom:0;mso-position-horizontal:center;mso-position-horizontal-relative:page;mso-position-vertical:center;mso-position-vertical-relative:page;mso-width-percent:920;mso-height-percent:940;mso-width-relative:page;mso-height-relative:page;v-text-anchor:top" arcsize="2269f" o:gfxdata="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" o:allowincell="f" filled="f" fillcolor="black">
                     <w10:wrap anchorx="page" anchory="page"/>
                   </v:roundrect>
                 </w:pict>
@@ -932,15 +932,7 @@
         <w:t>In this problem we are using the EDGAR (Electronic Data Gathering, Analysis, and Retrieval</w:t>
       </w:r>
       <w:r>
-        <w:t xml:space="preserve">) system. It contains </w:t>
-      </w:r>
-      <w:proofErr w:type="gramStart"/>
-      <w:r>
-        <w:t>company’s</w:t>
-      </w:r>
-      <w:proofErr w:type="gramEnd"/>
-      <w:r>
-        <w:t xml:space="preserve"> </w:t>
+        <w:t xml:space="preserve">) system. It contains company’s </w:t>
       </w:r>
       <w:r>
         <w:t>performs automated collection, validation, indexing, acceptance, and forwarding of submissions</w:t>
@@ -966,23 +958,7 @@
     <w:p>
       <w:r>
         <w:tab/>
-        <w:t xml:space="preserve">We are accessing data from Edgar site. Given a CIK number and the accession number, we are creating a </w:t>
-      </w:r>
-      <w:proofErr w:type="spellStart"/>
-      <w:r>
-        <w:t>url</w:t>
-      </w:r>
-      <w:proofErr w:type="spellEnd"/>
-      <w:r>
-        <w:t xml:space="preserve"> to get the </w:t>
-      </w:r>
-      <w:proofErr w:type="gramStart"/>
-      <w:r>
-        <w:t>data  but</w:t>
-      </w:r>
-      <w:proofErr w:type="gramEnd"/>
-      <w:r>
-        <w:t xml:space="preserve"> replacing  the X, Y, and Z in the following url: </w:t>
+        <w:t xml:space="preserve">We are accessing data from Edgar site. Given a CIK number and the accession number, we are creating a url to get the data  but replacing  the X, Y, and Z in the following url: </w:t>
       </w:r>
       <w:hyperlink r:id="rId11" w:history="1">
         <w:r>
@@ -993,15 +969,7 @@
         </w:r>
       </w:hyperlink>
       <w:r>
-        <w:t xml:space="preserve"> . From this </w:t>
-      </w:r>
-      <w:proofErr w:type="spellStart"/>
-      <w:r>
-        <w:t>url</w:t>
-      </w:r>
-      <w:proofErr w:type="spellEnd"/>
-      <w:r>
-        <w:t xml:space="preserve"> we are locating the 10Q file html link and then extracting all the tables. Lastly, we are loading all the tables into a CSV file.</w:t>
+        <w:t xml:space="preserve"> . From this url we are locating the 10Q file html link and then extracting all the tables. Lastly, we are loading all the tables into a CSV file.</w:t>
       </w:r>
       <w:r>
         <w:t xml:space="preserve"> When looking for the tables in the 10Q files, we should also deal with logging all activities. For instance, we should deal with error if there is an invalid CIK or accession number or if the amazon keys aren’t valid. </w:t>
@@ -1045,15 +1013,7 @@
         </w:numPr>
       </w:pPr>
       <w:r>
-        <w:t xml:space="preserve">We first took a specific use case of the IBM </w:t>
-      </w:r>
-      <w:proofErr w:type="spellStart"/>
-      <w:r>
-        <w:t>url</w:t>
-      </w:r>
-      <w:proofErr w:type="spellEnd"/>
-      <w:r>
-        <w:t xml:space="preserve"> and worked with it: </w:t>
+        <w:t xml:space="preserve">We first took a specific use case of the IBM url and worked with it: </w:t>
       </w:r>
       <w:r>
         <w:t>(</w:t>
@@ -1066,6 +1026,12 @@
           <w:t>http://www.sec.gov/Archives/edgar/data/51143/000005114313000007/0000051143-13-000007- index.html</w:t>
         </w:r>
       </w:hyperlink>
+      <w:r>
+        <w:t xml:space="preserve">) and </w:t>
+      </w:r>
+      <w:r>
+        <w:t>parsed the url and got the specific 10-Q file.</w:t>
+      </w:r>
     </w:p>
     <w:p>
       <w:pPr>
@@ -1075,18 +1041,8 @@
           <w:numId w:val="11"/>
         </w:numPr>
       </w:pPr>
-      <w:bookmarkStart w:id="0" w:name="_GoBack"/>
-      <w:bookmarkEnd w:id="0"/>
       <w:r>
-        <w:t xml:space="preserve">To make the </w:t>
-      </w:r>
-      <w:proofErr w:type="spellStart"/>
-      <w:r>
-        <w:t>url</w:t>
-      </w:r>
-      <w:proofErr w:type="spellEnd"/>
-      <w:r>
-        <w:t xml:space="preserve"> general:</w:t>
+        <w:t>To make the url general:</w:t>
       </w:r>
       <w:r>
         <w:t xml:space="preserve"> </w:t>
@@ -1142,15 +1098,7 @@
         </w:numPr>
       </w:pPr>
       <w:r>
-        <w:t>To deal with “ZZZ” we realized that it was the access number without the “</w:t>
-      </w:r>
-      <w:proofErr w:type="gramStart"/>
-      <w:r>
-        <w:t>-“ so</w:t>
-      </w:r>
-      <w:proofErr w:type="gramEnd"/>
-      <w:r>
-        <w:t xml:space="preserve"> we removed it. </w:t>
+        <w:t xml:space="preserve">To deal with “ZZZ” we realized that it was the access number without the “-“ so we removed it. </w:t>
       </w:r>
     </w:p>
     <w:p>
@@ -1162,8 +1110,146 @@
         </w:numPr>
       </w:pPr>
       <w:r>
-        <w:t xml:space="preserve">We then replaced the  </w:t>
+        <w:t>We the</w:t>
       </w:r>
+      <w:r>
+        <w:t>n concatenated URL with these items.</w:t>
+      </w:r>
+    </w:p>
+    <w:p>
+      <w:pPr>
+        <w:pStyle w:val="ListParagraph"/>
+        <w:numPr>
+          <w:ilvl w:val="0"/>
+          <w:numId w:val="11"/>
+        </w:numPr>
+      </w:pPr>
+      <w:r>
+        <w:t>In terms of error logging, we are dealing with the use case of if user does not provide CIK or access number, then we will provide an logging.info message in the error log saying that, because CIK or access number was not given, we will be assigning a default CIK and access number of IBM.</w:t>
+      </w:r>
+    </w:p>
+    <w:p>
+      <w:pPr>
+        <w:pStyle w:val="ListParagraph"/>
+        <w:numPr>
+          <w:ilvl w:val="1"/>
+          <w:numId w:val="11"/>
+        </w:numPr>
+      </w:pPr>
+      <w:r>
+        <w:t>We also deal with the cease if there is invalid url or 10-Q url and these cases will show Warning message in log file and exit.</w:t>
+      </w:r>
+    </w:p>
+    <w:p>
+      <w:pPr>
+        <w:pStyle w:val="ListParagraph"/>
+        <w:numPr>
+          <w:ilvl w:val="1"/>
+          <w:numId w:val="11"/>
+        </w:numPr>
+      </w:pPr>
+      <w:r>
+        <w:t>We also clear the log file every time the code is run.</w:t>
+      </w:r>
+    </w:p>
+    <w:p>
+      <w:pPr>
+        <w:pStyle w:val="ListParagraph"/>
+        <w:numPr>
+          <w:ilvl w:val="0"/>
+          <w:numId w:val="11"/>
+        </w:numPr>
+      </w:pPr>
+      <w:r>
+        <w:t xml:space="preserve">After looking at the specific 10-Q file and generating url, we generalized by using the cik and access number, similar to the main url. </w:t>
+      </w:r>
+    </w:p>
+    <w:p>
+      <w:pPr>
+        <w:pStyle w:val="ListParagraph"/>
+        <w:numPr>
+          <w:ilvl w:val="1"/>
+          <w:numId w:val="11"/>
+        </w:numPr>
+      </w:pPr>
+      <w:r>
+        <w:t>We have also dealt with the case where there might be multiple 10-Q files and created a loop. This way we will be reading each 10-Q file.</w:t>
+      </w:r>
+    </w:p>
+    <w:p>
+      <w:pPr>
+        <w:pStyle w:val="ListParagraph"/>
+        <w:numPr>
+          <w:ilvl w:val="0"/>
+          <w:numId w:val="11"/>
+        </w:numPr>
+      </w:pPr>
+      <w:r>
+        <w:lastRenderedPageBreak/>
+        <w:t xml:space="preserve">We used </w:t>
+      </w:r>
+      <w:r>
+        <w:t>BeautifulSoup</w:t>
+      </w:r>
+      <w:r>
+        <w:t xml:space="preserve"> in dealing with </w:t>
+      </w:r>
+      <w:r>
+        <w:t xml:space="preserve">the 10-Q file to get the tables and format it. </w:t>
+      </w:r>
+    </w:p>
+    <w:p>
+      <w:pPr>
+        <w:pStyle w:val="ListParagraph"/>
+        <w:numPr>
+          <w:ilvl w:val="1"/>
+          <w:numId w:val="11"/>
+        </w:numPr>
+      </w:pPr>
+      <w:r>
+        <w:t xml:space="preserve">We first grabbed all tables in the 10-Q file </w:t>
+      </w:r>
+      <w:r>
+        <w:t>by finding the div table tags in the html.</w:t>
+      </w:r>
+    </w:p>
+    <w:p>
+      <w:pPr>
+        <w:pStyle w:val="ListParagraph"/>
+        <w:numPr>
+          <w:ilvl w:val="1"/>
+          <w:numId w:val="11"/>
+        </w:numPr>
+      </w:pPr>
+      <w:r>
+        <w:t xml:space="preserve">We then looked at the html page and noticed all the tables which have financial data (numerical data) had tables with % and $ signs. When looking at the htm markup, we noticed that there are tables that are really just text and those are ones we do  not want. </w:t>
+      </w:r>
+    </w:p>
+    <w:p>
+      <w:pPr>
+        <w:pStyle w:val="ListParagraph"/>
+        <w:numPr>
+          <w:ilvl w:val="1"/>
+          <w:numId w:val="11"/>
+        </w:numPr>
+      </w:pPr>
+      <w:r>
+        <w:t>So we looped through the table and for each table we are looking at the row and certain cell to see if the table has $ or % and if and only if a table had either, we added the table to table.append.</w:t>
+      </w:r>
+    </w:p>
+    <w:p>
+      <w:pPr>
+        <w:pStyle w:val="ListParagraph"/>
+        <w:numPr>
+          <w:ilvl w:val="1"/>
+          <w:numId w:val="11"/>
+        </w:numPr>
+      </w:pPr>
+      <w:r>
+        <w:t>Next step was to clean up and retrieve text from the cells and make a table from it. Then put the table in a CSV. So each table had its own CSV.</w:t>
+      </w:r>
+      <w:bookmarkStart w:id="0" w:name="_GoBack"/>
+      <w:bookmarkEnd w:id="0"/>
     </w:p>
     <w:p>
       <w:pPr>
@@ -1525,7 +1611,7 @@
         </mc:Choice>
         <mc:Fallback>
           <w:pict>
-            <v:roundrect w14:anchorId="77923064" id="AutoShape 24" o:spid="_x0000_s1026" style="position:absolute;margin-left:0;margin-top:0;width:561.15pt;height:742.85pt;z-index:251665408;visibility:visible;mso-wrap-style:square;mso-width-percent:920;mso-height-percent:940;mso-wrap-distance-left:9pt;mso-wrap-distance-top:0;mso-wrap-distance-right:9pt;mso-wrap-distance-bottom:0;mso-position-horizontal:center;mso-position-horizontal-relative:page;mso-position-vertical:center;mso-position-vertical-relative:page;mso-width-percent:920;mso-height-percent:940;mso-width-relative:page;mso-height-relative:page;v-text-anchor:top" arcsize="2637f" o:gfxdata="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" o:allowincell="f" filled="f" fillcolor="black" strokeweight="1pt">
+            <v:roundrect w14:anchorId="5EE1CCA1" id="AutoShape 24" o:spid="_x0000_s1026" style="position:absolute;margin-left:0;margin-top:0;width:561.15pt;height:742.85pt;z-index:251665408;visibility:visible;mso-wrap-style:square;mso-width-percent:920;mso-height-percent:940;mso-wrap-distance-left:9pt;mso-wrap-distance-top:0;mso-wrap-distance-right:9pt;mso-wrap-distance-bottom:0;mso-position-horizontal:center;mso-position-horizontal-relative:page;mso-position-vertical:center;mso-position-vertical-relative:page;mso-width-percent:920;mso-height-percent:940;mso-width-relative:page;mso-height-relative:page;v-text-anchor:top" arcsize="2637f" o:gfxdata="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" o:allowincell="f" filled="f" fillcolor="black" strokeweight="1pt">
               <w10:wrap anchorx="page" anchory="page"/>
             </v:roundrect>
           </w:pict>
@@ -2012,7 +2098,7 @@
         </mc:Choice>
         <mc:Fallback>
           <w:pict>
-            <v:roundrect w14:anchorId="58E609FC" id="AutoShape 21" o:spid="_x0000_s1026" style="position:absolute;margin-left:0;margin-top:0;width:561.15pt;height:742.85pt;z-index:251660288;visibility:visible;mso-wrap-style:square;mso-width-percent:920;mso-height-percent:940;mso-wrap-distance-left:9pt;mso-wrap-distance-top:0;mso-wrap-distance-right:9pt;mso-wrap-distance-bottom:0;mso-position-horizontal:center;mso-position-horizontal-relative:page;mso-position-vertical:center;mso-position-vertical-relative:page;mso-width-percent:920;mso-height-percent:940;mso-width-relative:page;mso-height-relative:page;v-text-anchor:top" arcsize="2637f" o:gfxdata="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" o:allowincell="f" filled="f" fillcolor="black" strokeweight="1pt">
+            <v:roundrect w14:anchorId="718AE35C" id="AutoShape 21" o:spid="_x0000_s1026" style="position:absolute;margin-left:0;margin-top:0;width:561.15pt;height:742.85pt;z-index:251660288;visibility:visible;mso-wrap-style:square;mso-width-percent:920;mso-height-percent:940;mso-wrap-distance-left:9pt;mso-wrap-distance-top:0;mso-wrap-distance-right:9pt;mso-wrap-distance-bottom:0;mso-position-horizontal:center;mso-position-horizontal-relative:page;mso-position-vertical:center;mso-position-vertical-relative:page;mso-width-percent:920;mso-height-percent:940;mso-width-relative:page;mso-height-relative:page;v-text-anchor:top" arcsize="2637f" o:gfxdata="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" o:allowincell="f" filled="f" fillcolor="black" strokeweight="1pt">
               <w10:wrap anchorx="page" anchory="page"/>
             </v:roundrect>
           </w:pict>
@@ -3028,7 +3114,6 @@
   <w:style w:type="character" w:default="1" w:styleId="DefaultParagraphFont">
     <w:name w:val="Default Paragraph Font"/>
     <w:uiPriority w:val="1"/>
-    <w:semiHidden/>
     <w:unhideWhenUsed/>
   </w:style>
   <w:style w:type="table" w:default="1" w:styleId="TableNormal">
@@ -4943,7 +5028,7 @@
 </file>
 
 <file path=customXml/itemProps4.xml><?xml version="1.0" encoding="utf-8"?>
-<ds:datastoreItem xmlns:ds="http://schemas.openxmlformats.org/officeDocument/2006/customXml" ds:itemID="{1DD49BC6-12A5-4E42-9FD4-26D0995E7483}">
+<ds:datastoreItem xmlns:ds="http://schemas.openxmlformats.org/officeDocument/2006/customXml" ds:itemID="{23006FBE-8381-4FD5-AF64-254D504E370D}">
   <ds:schemaRefs>
     <ds:schemaRef ds:uri="http://schemas.openxmlformats.org/officeDocument/2006/bibliography"/>
   </ds:schemaRefs>

</xml_diff>

<commit_message>
modified the report's title
</commit_message>
<xml_diff>
--- a/Assignment/Assignment_1/Assignment_1_Report.docx
+++ b/Assignment/Assignment_1/Assignment_1_Report.docx
@@ -91,7 +91,7 @@
               </mc:Choice>
               <mc:Fallback>
                 <w:pict>
-                  <v:roundrect w14:anchorId="6F6FC893" id="AutoShape 622" o:spid="_x0000_s1026" style="position:absolute;margin-left:0;margin-top:0;width:561.35pt;height:742.95pt;z-index:251662336;visibility:visible;mso-wrap-style:square;mso-width-percent:920;mso-height-percent:940;mso-wrap-distance-left:9pt;mso-wrap-distance-top:0;mso-wrap-distance-right:9pt;mso-wrap-distance-bottom:0;mso-position-horizontal:center;mso-position-horizontal-relative:page;mso-position-vertical:center;mso-position-vertical-relative:page;mso-width-percent:920;mso-height-percent:940;mso-width-relative:page;mso-height-relative:page;v-text-anchor:top" arcsize="2269f" o:gfxdata="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" o:allowincell="f" filled="f" fillcolor="black">
+                  <v:roundrect w14:anchorId="07CECF7B" id="AutoShape 622" o:spid="_x0000_s1026" style="position:absolute;margin-left:0;margin-top:0;width:561.35pt;height:742.95pt;z-index:251662336;visibility:visible;mso-wrap-style:square;mso-width-percent:920;mso-height-percent:940;mso-wrap-distance-left:9pt;mso-wrap-distance-top:0;mso-wrap-distance-right:9pt;mso-wrap-distance-bottom:0;mso-position-horizontal:center;mso-position-horizontal-relative:page;mso-position-vertical:center;mso-position-vertical-relative:page;mso-width-percent:920;mso-height-percent:940;mso-width-relative:page;mso-height-relative:page;v-text-anchor:top" arcsize="2269f" o:gfxdata="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" o:allowincell="f" filled="f" fillcolor="black">
                     <w10:wrap anchorx="page" anchory="page"/>
                   </v:roundrect>
                 </w:pict>
@@ -259,7 +259,7 @@
                                               <w:sz w:val="72"/>
                                               <w:szCs w:val="72"/>
                                             </w:rPr>
-                                            <w:t>Problem 1: Data wrangling Edgar data from text files</w:t>
+                                            <w:t>Assignment 1</w:t>
                                           </w:r>
                                         </w:sdtContent>
                                       </w:sdt>
@@ -334,7 +334,21 @@
                                               <w:sz w:val="36"/>
                                               <w:szCs w:val="36"/>
                                             </w:rPr>
-                                            <w:t>Praising Data</w:t>
+                                            <w:t xml:space="preserve">Working with Edgar datasets: Wrangling, Pre-processing and exploratory data </w:t>
+                                          </w:r>
+                                          <w:r>
+                                            <w:rPr>
+                                              <w:sz w:val="36"/>
+                                              <w:szCs w:val="36"/>
+                                            </w:rPr>
+                                            <w:t>analysis</w:t>
+                                          </w:r>
+                                          <w:r>
+                                            <w:rPr>
+                                              <w:sz w:val="36"/>
+                                              <w:szCs w:val="36"/>
+                                            </w:rPr>
+                                            <w:tab/>
                                           </w:r>
                                         </w:sdtContent>
                                       </w:sdt>
@@ -454,7 +468,7 @@
                                         <w:sz w:val="72"/>
                                         <w:szCs w:val="72"/>
                                       </w:rPr>
-                                      <w:t>Problem 1: Data wrangling Edgar data from text files</w:t>
+                                      <w:t>Assignment 1</w:t>
                                     </w:r>
                                   </w:sdtContent>
                                 </w:sdt>
@@ -529,7 +543,21 @@
                                         <w:sz w:val="36"/>
                                         <w:szCs w:val="36"/>
                                       </w:rPr>
-                                      <w:t>Praising Data</w:t>
+                                      <w:t xml:space="preserve">Working with Edgar datasets: Wrangling, Pre-processing and exploratory data </w:t>
+                                    </w:r>
+                                    <w:r>
+                                      <w:rPr>
+                                        <w:sz w:val="36"/>
+                                        <w:szCs w:val="36"/>
+                                      </w:rPr>
+                                      <w:t>analysis</w:t>
+                                    </w:r>
+                                    <w:r>
+                                      <w:rPr>
+                                        <w:sz w:val="36"/>
+                                        <w:szCs w:val="36"/>
+                                      </w:rPr>
+                                      <w:tab/>
                                     </w:r>
                                   </w:sdtContent>
                                 </w:sdt>
@@ -653,6 +681,15 @@
                                         <w:color w:val="D34817" w:themeColor="accent1"/>
                                       </w:rPr>
                                       <w:t>Northeastern University</w:t>
+                                    </w:r>
+                                    <w:r>
+                                      <w:rPr>
+                                        <w:b/>
+                                        <w:bCs/>
+                                        <w:caps/>
+                                        <w:color w:val="D34817" w:themeColor="accent1"/>
+                                      </w:rPr>
+                                      <w:t>: ProfEssor Krishnamurthy</w:t>
                                     </w:r>
                                   </w:sdtContent>
                                 </w:sdt>
@@ -778,6 +815,15 @@
                                 </w:rPr>
                                 <w:t>Northeastern University</w:t>
                               </w:r>
+                              <w:r>
+                                <w:rPr>
+                                  <w:b/>
+                                  <w:bCs/>
+                                  <w:caps/>
+                                  <w:color w:val="D34817" w:themeColor="accent1"/>
+                                </w:rPr>
+                                <w:t>: ProfEssor Krishnamurthy</w:t>
+                              </w:r>
                             </w:sdtContent>
                           </w:sdt>
                         </w:p>
@@ -855,6 +901,8 @@
           <w:r>
             <w:br w:type="page"/>
           </w:r>
+          <w:bookmarkStart w:id="0" w:name="_GoBack"/>
+          <w:bookmarkEnd w:id="0"/>
         </w:sdtContent>
       </w:sdt>
     </w:p>
@@ -865,52 +913,18 @@
           <w:smallCaps w:val="0"/>
         </w:rPr>
       </w:pPr>
-      <w:sdt>
-        <w:sdtPr>
-          <w:rPr>
-            <w:smallCaps w:val="0"/>
-          </w:rPr>
-          <w:alias w:val="Title"/>
-          <w:tag w:val="Title"/>
-          <w:id w:val="11808329"/>
-          <w:placeholder>
-            <w:docPart w:val="C3E7CBB754D141F8B40952C47B8C02EB"/>
-          </w:placeholder>
-          <w:dataBinding w:prefixMappings="xmlns:ns0='http://schemas.openxmlformats.org/package/2006/metadata/core-properties' xmlns:ns1='http://purl.org/dc/elements/1.1/'" w:xpath="/ns0:coreProperties[1]/ns1:title[1]" w:storeItemID="{6C3C8BC8-F283-45AE-878A-BAB7291924A1}"/>
-          <w:text/>
-        </w:sdtPr>
-        <w:sdtContent>
-          <w:r>
-            <w:rPr>
-              <w:smallCaps w:val="0"/>
-            </w:rPr>
-            <w:t>Problem 1: Data wrangling Edgar data from text files</w:t>
-          </w:r>
-        </w:sdtContent>
-      </w:sdt>
+      <w:r>
+        <w:lastRenderedPageBreak/>
+        <w:t>Problem 1</w:t>
+      </w:r>
     </w:p>
     <w:p>
       <w:pPr>
         <w:pStyle w:val="Subtitle"/>
       </w:pPr>
-      <w:sdt>
-        <w:sdtPr>
-          <w:alias w:val="Subtitle"/>
-          <w:tag w:val="Subtitle"/>
-          <w:id w:val="11808339"/>
-          <w:placeholder>
-            <w:docPart w:val="2F93D628E1D3462E8591D38A715D48E9"/>
-          </w:placeholder>
-          <w:dataBinding w:prefixMappings="xmlns:ns0='http://schemas.openxmlformats.org/package/2006/metadata/core-properties' xmlns:ns1='http://purl.org/dc/elements/1.1/'" w:xpath="/ns0:coreProperties[1]/ns1:subject[1]" w:storeItemID="{6C3C8BC8-F283-45AE-878A-BAB7291924A1}"/>
-          <w:text/>
-        </w:sdtPr>
-        <w:sdtEndPr/>
-        <w:sdtContent>
-          <w:r>
-            <w:t>Praising Data</w:t>
-          </w:r>
-        </w:sdtContent>
-      </w:sdt>
+      <w:r>
+        <w:t>Parsing Data</w:t>
+      </w:r>
     </w:p>
     <w:p>
       <w:pPr>
@@ -932,7 +946,15 @@
         <w:t>In this problem we are using the EDGAR (Electronic Data Gathering, Analysis, and Retrieval</w:t>
       </w:r>
       <w:r>
-        <w:t xml:space="preserve">) system. It contains company’s </w:t>
+        <w:t xml:space="preserve">) system. It contains </w:t>
+      </w:r>
+      <w:proofErr w:type="gramStart"/>
+      <w:r>
+        <w:t>company’s</w:t>
+      </w:r>
+      <w:proofErr w:type="gramEnd"/>
+      <w:r>
+        <w:t xml:space="preserve"> </w:t>
       </w:r>
       <w:r>
         <w:t>performs automated collection, validation, indexing, acceptance, and forwarding of submissions</w:t>
@@ -958,7 +980,23 @@
     <w:p>
       <w:r>
         <w:tab/>
-        <w:t xml:space="preserve">We are accessing data from Edgar site. Given a CIK number and the accession number, we are creating a url to get the data  but replacing  the X, Y, and Z in the following url: </w:t>
+        <w:t xml:space="preserve">We are accessing data from Edgar site. Given a CIK number and the accession number, we are creating a </w:t>
+      </w:r>
+      <w:proofErr w:type="spellStart"/>
+      <w:r>
+        <w:t>url</w:t>
+      </w:r>
+      <w:proofErr w:type="spellEnd"/>
+      <w:r>
+        <w:t xml:space="preserve"> to get the </w:t>
+      </w:r>
+      <w:proofErr w:type="gramStart"/>
+      <w:r>
+        <w:t>data  but</w:t>
+      </w:r>
+      <w:proofErr w:type="gramEnd"/>
+      <w:r>
+        <w:t xml:space="preserve"> replacing  the X, Y, and Z in the following url: </w:t>
       </w:r>
       <w:hyperlink r:id="rId11" w:history="1">
         <w:r>
@@ -969,7 +1007,15 @@
         </w:r>
       </w:hyperlink>
       <w:r>
-        <w:t xml:space="preserve"> . From this url we are locating the 10Q file html link and then extracting all the tables. Lastly, we are loading all the tables into a CSV file.</w:t>
+        <w:t xml:space="preserve"> . From this </w:t>
+      </w:r>
+      <w:proofErr w:type="spellStart"/>
+      <w:r>
+        <w:t>url</w:t>
+      </w:r>
+      <w:proofErr w:type="spellEnd"/>
+      <w:r>
+        <w:t xml:space="preserve"> we are locating the 10Q file html link and then extracting all the tables. Lastly, we are loading all the tables into a CSV file.</w:t>
       </w:r>
       <w:r>
         <w:t xml:space="preserve"> When looking for the tables in the 10Q files, we should also deal with logging all activities. For instance, we should deal with error if there is an invalid CIK or accession number or if the amazon keys aren’t valid. </w:t>
@@ -1013,7 +1059,15 @@
         </w:numPr>
       </w:pPr>
       <w:r>
-        <w:t xml:space="preserve">We first took a specific use case of the IBM url and worked with it: </w:t>
+        <w:t xml:space="preserve">We first took a specific use case of the IBM </w:t>
+      </w:r>
+      <w:proofErr w:type="spellStart"/>
+      <w:r>
+        <w:t>url</w:t>
+      </w:r>
+      <w:proofErr w:type="spellEnd"/>
+      <w:r>
+        <w:t xml:space="preserve"> and worked with it: </w:t>
       </w:r>
       <w:r>
         <w:t>(</w:t>
@@ -1030,7 +1084,15 @@
         <w:t xml:space="preserve">) and </w:t>
       </w:r>
       <w:r>
-        <w:t>parsed the url and got the specific 10-Q file.</w:t>
+        <w:t xml:space="preserve">parsed the </w:t>
+      </w:r>
+      <w:proofErr w:type="spellStart"/>
+      <w:r>
+        <w:t>url</w:t>
+      </w:r>
+      <w:proofErr w:type="spellEnd"/>
+      <w:r>
+        <w:t xml:space="preserve"> and got the specific 10-Q file.</w:t>
       </w:r>
     </w:p>
     <w:p>
@@ -1042,7 +1104,15 @@
         </w:numPr>
       </w:pPr>
       <w:r>
-        <w:t>To make the url general:</w:t>
+        <w:t xml:space="preserve">To make the </w:t>
+      </w:r>
+      <w:proofErr w:type="spellStart"/>
+      <w:r>
+        <w:t>url</w:t>
+      </w:r>
+      <w:proofErr w:type="spellEnd"/>
+      <w:r>
+        <w:t xml:space="preserve"> general:</w:t>
       </w:r>
       <w:r>
         <w:t xml:space="preserve"> </w:t>
@@ -1098,7 +1168,15 @@
         </w:numPr>
       </w:pPr>
       <w:r>
-        <w:t xml:space="preserve">To deal with “ZZZ” we realized that it was the access number without the “-“ so we removed it. </w:t>
+        <w:t>To deal with “ZZZ” we realized that it was the access number without the “</w:t>
+      </w:r>
+      <w:proofErr w:type="gramStart"/>
+      <w:r>
+        <w:t>-“ so</w:t>
+      </w:r>
+      <w:proofErr w:type="gramEnd"/>
+      <w:r>
+        <w:t xml:space="preserve"> we removed it. </w:t>
       </w:r>
     </w:p>
     <w:p>
@@ -1137,7 +1215,23 @@
         </w:numPr>
       </w:pPr>
       <w:r>
-        <w:t>We also deal with the cease if there is invalid url or 10-Q url and these cases will show Warning message in log file and exit.</w:t>
+        <w:t xml:space="preserve">We also deal with the cease if there is invalid </w:t>
+      </w:r>
+      <w:proofErr w:type="spellStart"/>
+      <w:r>
+        <w:t>url</w:t>
+      </w:r>
+      <w:proofErr w:type="spellEnd"/>
+      <w:r>
+        <w:t xml:space="preserve"> or 10-Q </w:t>
+      </w:r>
+      <w:proofErr w:type="spellStart"/>
+      <w:r>
+        <w:t>url</w:t>
+      </w:r>
+      <w:proofErr w:type="spellEnd"/>
+      <w:r>
+        <w:t xml:space="preserve"> and these cases will show Warning message in log file and exit.</w:t>
       </w:r>
     </w:p>
     <w:p>
@@ -1161,7 +1255,39 @@
         </w:numPr>
       </w:pPr>
       <w:r>
-        <w:t xml:space="preserve">After looking at the specific 10-Q file and generating url, we generalized by using the cik and access number, similar to the main url. </w:t>
+        <w:t xml:space="preserve">After looking at the specific 10-Q file and generating </w:t>
+      </w:r>
+      <w:proofErr w:type="spellStart"/>
+      <w:r>
+        <w:t>url</w:t>
+      </w:r>
+      <w:proofErr w:type="spellEnd"/>
+      <w:r>
+        <w:t xml:space="preserve">, we generalized by using the </w:t>
+      </w:r>
+      <w:proofErr w:type="spellStart"/>
+      <w:r>
+        <w:t>cik</w:t>
+      </w:r>
+      <w:proofErr w:type="spellEnd"/>
+      <w:r>
+        <w:t xml:space="preserve"> and access number, </w:t>
+      </w:r>
+      <w:proofErr w:type="gramStart"/>
+      <w:r>
+        <w:t>similar to</w:t>
+      </w:r>
+      <w:proofErr w:type="gramEnd"/>
+      <w:r>
+        <w:t xml:space="preserve"> the main </w:t>
+      </w:r>
+      <w:proofErr w:type="spellStart"/>
+      <w:r>
+        <w:t>url</w:t>
+      </w:r>
+      <w:proofErr w:type="spellEnd"/>
+      <w:r>
+        <w:t xml:space="preserve">. </w:t>
       </w:r>
     </w:p>
     <w:p>
@@ -1185,12 +1311,13 @@
         </w:numPr>
       </w:pPr>
       <w:r>
-        <w:lastRenderedPageBreak/>
         <w:t xml:space="preserve">We used </w:t>
       </w:r>
+      <w:proofErr w:type="spellStart"/>
       <w:r>
         <w:t>BeautifulSoup</w:t>
       </w:r>
+      <w:proofErr w:type="spellEnd"/>
       <w:r>
         <w:t xml:space="preserve"> in dealing with </w:t>
       </w:r>
@@ -1207,6 +1334,7 @@
         </w:numPr>
       </w:pPr>
       <w:r>
+        <w:lastRenderedPageBreak/>
         <w:t xml:space="preserve">We first grabbed all tables in the 10-Q file </w:t>
       </w:r>
       <w:r>
@@ -1222,7 +1350,23 @@
         </w:numPr>
       </w:pPr>
       <w:r>
-        <w:t xml:space="preserve">We then looked at the html page and noticed all the tables which have financial data (numerical data) had tables with % and $ signs. When looking at the htm markup, we noticed that there are tables that are really just text and those are ones we do  not want. </w:t>
+        <w:t xml:space="preserve">We then looked at the html page and noticed all the tables which have financial data (numerical data) had tables with % and $ signs. When looking at the </w:t>
+      </w:r>
+      <w:proofErr w:type="spellStart"/>
+      <w:r>
+        <w:t>htm</w:t>
+      </w:r>
+      <w:proofErr w:type="spellEnd"/>
+      <w:r>
+        <w:t xml:space="preserve"> markup, we noticed that there are tables that are really just text and those are ones we </w:t>
+      </w:r>
+      <w:proofErr w:type="gramStart"/>
+      <w:r>
+        <w:t>do  not</w:t>
+      </w:r>
+      <w:proofErr w:type="gramEnd"/>
+      <w:r>
+        <w:t xml:space="preserve"> want. </w:t>
       </w:r>
     </w:p>
     <w:p>
@@ -1234,7 +1378,17 @@
         </w:numPr>
       </w:pPr>
       <w:r>
-        <w:t>So we looped through the table and for each table we are looking at the row and certain cell to see if the table has $ or % and if and only if a table had either, we added the table to table.append.</w:t>
+        <w:t xml:space="preserve">So we looped through the table and for each table we are looking at the row and certain cell to see if the table has $ or % and if and only if a table had either, we added the table to </w:t>
+      </w:r>
+      <w:proofErr w:type="spellStart"/>
+      <w:proofErr w:type="gramStart"/>
+      <w:r>
+        <w:t>table.append</w:t>
+      </w:r>
+      <w:proofErr w:type="spellEnd"/>
+      <w:proofErr w:type="gramEnd"/>
+      <w:r>
+        <w:t>.</w:t>
       </w:r>
     </w:p>
     <w:p>
@@ -1246,10 +1400,16 @@
         </w:numPr>
       </w:pPr>
       <w:r>
-        <w:t>Next step was to clean up and retrieve text from the cells and make a table from it. Then put the table in a CSV. So each table had its own CSV.</w:t>
-      </w:r>
-      <w:bookmarkStart w:id="0" w:name="_GoBack"/>
-      <w:bookmarkEnd w:id="0"/>
+        <w:t xml:space="preserve">Next step was to clean up and retrieve text from the cells and make a table from it. Then put the table in a CSV. </w:t>
+      </w:r>
+      <w:proofErr w:type="gramStart"/>
+      <w:r>
+        <w:t>So</w:t>
+      </w:r>
+      <w:proofErr w:type="gramEnd"/>
+      <w:r>
+        <w:t xml:space="preserve"> each table had its own CSV.</w:t>
+      </w:r>
     </w:p>
     <w:p>
       <w:pPr>
@@ -1399,7 +1559,7 @@
                                   <w:rFonts w:asciiTheme="majorHAnsi" w:eastAsiaTheme="majorEastAsia" w:hAnsiTheme="majorHAnsi" w:cstheme="majorBidi"/>
                                   <w:sz w:val="20"/>
                                 </w:rPr>
-                                <w:t>Problem 1: Data wrangling Edgar data from text files</w:t>
+                                <w:t>Assignment 1</w:t>
                               </w:r>
                             </w:sdtContent>
                           </w:sdt>
@@ -1486,7 +1646,7 @@
                             <w:rFonts w:asciiTheme="majorHAnsi" w:eastAsiaTheme="majorEastAsia" w:hAnsiTheme="majorHAnsi" w:cstheme="majorBidi"/>
                             <w:sz w:val="20"/>
                           </w:rPr>
-                          <w:t>Problem 1: Data wrangling Edgar data from text files</w:t>
+                          <w:t>Assignment 1</w:t>
                         </w:r>
                       </w:sdtContent>
                     </w:sdt>
@@ -1611,7 +1771,7 @@
         </mc:Choice>
         <mc:Fallback>
           <w:pict>
-            <v:roundrect w14:anchorId="5EE1CCA1" id="AutoShape 24" o:spid="_x0000_s1026" style="position:absolute;margin-left:0;margin-top:0;width:561.15pt;height:742.85pt;z-index:251665408;visibility:visible;mso-wrap-style:square;mso-width-percent:920;mso-height-percent:940;mso-wrap-distance-left:9pt;mso-wrap-distance-top:0;mso-wrap-distance-right:9pt;mso-wrap-distance-bottom:0;mso-position-horizontal:center;mso-position-horizontal-relative:page;mso-position-vertical:center;mso-position-vertical-relative:page;mso-width-percent:920;mso-height-percent:940;mso-width-relative:page;mso-height-relative:page;v-text-anchor:top" arcsize="2637f" o:gfxdata="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" o:allowincell="f" filled="f" fillcolor="black" strokeweight="1pt">
+            <v:roundrect w14:anchorId="3C00EB61" id="AutoShape 24" o:spid="_x0000_s1026" style="position:absolute;margin-left:0;margin-top:0;width:561.15pt;height:742.85pt;z-index:251665408;visibility:visible;mso-wrap-style:square;mso-width-percent:920;mso-height-percent:940;mso-wrap-distance-left:9pt;mso-wrap-distance-top:0;mso-wrap-distance-right:9pt;mso-wrap-distance-bottom:0;mso-position-horizontal:center;mso-position-horizontal-relative:page;mso-position-vertical:center;mso-position-vertical-relative:page;mso-width-percent:920;mso-height-percent:940;mso-width-relative:page;mso-height-relative:page;v-text-anchor:top" arcsize="2637f" o:gfxdata="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" o:allowincell="f" filled="f" fillcolor="black" strokeweight="1pt">
               <w10:wrap anchorx="page" anchory="page"/>
             </v:roundrect>
           </w:pict>
@@ -1885,7 +2045,7 @@
                                   <w:rFonts w:asciiTheme="majorHAnsi" w:eastAsiaTheme="majorEastAsia" w:hAnsiTheme="majorHAnsi" w:cstheme="majorBidi"/>
                                   <w:sz w:val="20"/>
                                 </w:rPr>
-                                <w:t>Problem 1: Data wrangling Edgar data from text files</w:t>
+                                <w:t>Assignment 1</w:t>
                               </w:r>
                             </w:sdtContent>
                           </w:sdt>
@@ -1972,7 +2132,7 @@
                             <w:rFonts w:asciiTheme="majorHAnsi" w:eastAsiaTheme="majorEastAsia" w:hAnsiTheme="majorHAnsi" w:cstheme="majorBidi"/>
                             <w:sz w:val="20"/>
                           </w:rPr>
-                          <w:t>Problem 1: Data wrangling Edgar data from text files</w:t>
+                          <w:t>Assignment 1</w:t>
                         </w:r>
                       </w:sdtContent>
                     </w:sdt>
@@ -2098,7 +2258,7 @@
         </mc:Choice>
         <mc:Fallback>
           <w:pict>
-            <v:roundrect w14:anchorId="718AE35C" id="AutoShape 21" o:spid="_x0000_s1026" style="position:absolute;margin-left:0;margin-top:0;width:561.15pt;height:742.85pt;z-index:251660288;visibility:visible;mso-wrap-style:square;mso-width-percent:920;mso-height-percent:940;mso-wrap-distance-left:9pt;mso-wrap-distance-top:0;mso-wrap-distance-right:9pt;mso-wrap-distance-bottom:0;mso-position-horizontal:center;mso-position-horizontal-relative:page;mso-position-vertical:center;mso-position-vertical-relative:page;mso-width-percent:920;mso-height-percent:940;mso-width-relative:page;mso-height-relative:page;v-text-anchor:top" arcsize="2637f" o:gfxdata="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" o:allowincell="f" filled="f" fillcolor="black" strokeweight="1pt">
+            <v:roundrect w14:anchorId="30F7B59E" id="AutoShape 21" o:spid="_x0000_s1026" style="position:absolute;margin-left:0;margin-top:0;width:561.15pt;height:742.85pt;z-index:251660288;visibility:visible;mso-wrap-style:square;mso-width-percent:920;mso-height-percent:940;mso-wrap-distance-left:9pt;mso-wrap-distance-top:0;mso-wrap-distance-right:9pt;mso-wrap-distance-bottom:0;mso-position-horizontal:center;mso-position-horizontal-relative:page;mso-position-vertical:center;mso-position-vertical-relative:page;mso-width-percent:920;mso-height-percent:940;mso-width-relative:page;mso-height-relative:page;v-text-anchor:top" arcsize="2637f" o:gfxdata="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" o:allowincell="f" filled="f" fillcolor="black" strokeweight="1pt">
               <w10:wrap anchorx="page" anchory="page"/>
             </v:roundrect>
           </w:pict>
@@ -3915,58 +4075,6 @@
   <w:docParts>
     <w:docPart>
       <w:docPartPr>
-        <w:name w:val="C3E7CBB754D141F8B40952C47B8C02EB"/>
-        <w:category>
-          <w:name w:val="General"/>
-          <w:gallery w:val="placeholder"/>
-        </w:category>
-        <w:types>
-          <w:type w:val="bbPlcHdr"/>
-        </w:types>
-        <w:behaviors>
-          <w:behavior w:val="content"/>
-        </w:behaviors>
-        <w:guid w:val="{ED5E6B04-1281-4ED1-8C0D-F5438FF09DCE}"/>
-      </w:docPartPr>
-      <w:docPartBody>
-        <w:p>
-          <w:pPr>
-            <w:pStyle w:val="C3E7CBB754D141F8B40952C47B8C02EB"/>
-          </w:pPr>
-          <w:r>
-            <w:t>[Type the document title]</w:t>
-          </w:r>
-        </w:p>
-      </w:docPartBody>
-    </w:docPart>
-    <w:docPart>
-      <w:docPartPr>
-        <w:name w:val="2F93D628E1D3462E8591D38A715D48E9"/>
-        <w:category>
-          <w:name w:val="General"/>
-          <w:gallery w:val="placeholder"/>
-        </w:category>
-        <w:types>
-          <w:type w:val="bbPlcHdr"/>
-        </w:types>
-        <w:behaviors>
-          <w:behavior w:val="content"/>
-        </w:behaviors>
-        <w:guid w:val="{4927AA4D-857C-4D6B-82F5-6D649B3BB75C}"/>
-      </w:docPartPr>
-      <w:docPartBody>
-        <w:p>
-          <w:pPr>
-            <w:pStyle w:val="2F93D628E1D3462E8591D38A715D48E9"/>
-          </w:pPr>
-          <w:r>
-            <w:t>[Type the document subtitle]</w:t>
-          </w:r>
-        </w:p>
-      </w:docPartBody>
-    </w:docPart>
-    <w:docPart>
-      <w:docPartPr>
         <w:name w:val="BE1D3C309B2F4572A0D3C5E8C13BA8D4"/>
         <w:category>
           <w:name w:val="General"/>
@@ -5028,7 +5136,7 @@
 </file>
 
 <file path=customXml/itemProps4.xml><?xml version="1.0" encoding="utf-8"?>
-<ds:datastoreItem xmlns:ds="http://schemas.openxmlformats.org/officeDocument/2006/customXml" ds:itemID="{23006FBE-8381-4FD5-AF64-254D504E370D}">
+<ds:datastoreItem xmlns:ds="http://schemas.openxmlformats.org/officeDocument/2006/customXml" ds:itemID="{17EA9380-5377-48DB-B6F9-1A78DD2C71DE}">
   <ds:schemaRefs>
     <ds:schemaRef ds:uri="http://schemas.openxmlformats.org/officeDocument/2006/bibliography"/>
   </ds:schemaRefs>

</xml_diff>

<commit_message>
added code for amazon s3 connection and logging correction
</commit_message>
<xml_diff>
--- a/Assignment/Assignment_1/Assignment_1_Report.docx
+++ b/Assignment/Assignment_1/Assignment_1_Report.docx
@@ -11,7 +11,6 @@
             <w:docPartUnique/>
           </w:docPartObj>
         </w:sdtPr>
-        <w:sdtEndPr/>
         <w:sdtContent>
           <w:r>
             <w:rPr>
@@ -250,7 +249,6 @@
                                           <w:dataBinding w:prefixMappings="xmlns:ns0='http://schemas.openxmlformats.org/package/2006/metadata/core-properties' xmlns:ns1='http://purl.org/dc/elements/1.1/'" w:xpath="/ns0:coreProperties[1]/ns1:title[1]" w:storeItemID="{6C3C8BC8-F283-45AE-878A-BAB7291924A1}"/>
                                           <w:text/>
                                         </w:sdtPr>
-                                        <w:sdtEndPr/>
                                         <w:sdtContent>
                                           <w:r>
                                             <w:rPr>
@@ -334,21 +332,7 @@
                                               <w:sz w:val="36"/>
                                               <w:szCs w:val="36"/>
                                             </w:rPr>
-                                            <w:t xml:space="preserve">Working with Edgar datasets: Wrangling, Pre-processing and exploratory data </w:t>
-                                          </w:r>
-                                          <w:r>
-                                            <w:rPr>
-                                              <w:sz w:val="36"/>
-                                              <w:szCs w:val="36"/>
-                                            </w:rPr>
-                                            <w:t>analysis</w:t>
-                                          </w:r>
-                                          <w:r>
-                                            <w:rPr>
-                                              <w:sz w:val="36"/>
-                                              <w:szCs w:val="36"/>
-                                            </w:rPr>
-                                            <w:tab/>
+                                            <w:t>Working with Edgar datasets: Wrangling, Pre-processing and exploratory data analysis</w:t>
                                           </w:r>
                                         </w:sdtContent>
                                       </w:sdt>
@@ -459,7 +443,6 @@
                                     <w:dataBinding w:prefixMappings="xmlns:ns0='http://schemas.openxmlformats.org/package/2006/metadata/core-properties' xmlns:ns1='http://purl.org/dc/elements/1.1/'" w:xpath="/ns0:coreProperties[1]/ns1:title[1]" w:storeItemID="{6C3C8BC8-F283-45AE-878A-BAB7291924A1}"/>
                                     <w:text/>
                                   </w:sdtPr>
-                                  <w:sdtEndPr/>
                                   <w:sdtContent>
                                     <w:r>
                                       <w:rPr>
@@ -543,21 +526,7 @@
                                         <w:sz w:val="36"/>
                                         <w:szCs w:val="36"/>
                                       </w:rPr>
-                                      <w:t xml:space="preserve">Working with Edgar datasets: Wrangling, Pre-processing and exploratory data </w:t>
-                                    </w:r>
-                                    <w:r>
-                                      <w:rPr>
-                                        <w:sz w:val="36"/>
-                                        <w:szCs w:val="36"/>
-                                      </w:rPr>
-                                      <w:t>analysis</w:t>
-                                    </w:r>
-                                    <w:r>
-                                      <w:rPr>
-                                        <w:sz w:val="36"/>
-                                        <w:szCs w:val="36"/>
-                                      </w:rPr>
-                                      <w:tab/>
+                                      <w:t>Working with Edgar datasets: Wrangling, Pre-processing and exploratory data analysis</w:t>
                                     </w:r>
                                   </w:sdtContent>
                                 </w:sdt>
@@ -671,7 +640,6 @@
                                     <w:dataBinding w:prefixMappings="xmlns:ns0='http://schemas.openxmlformats.org/officeDocument/2006/extended-properties'" w:xpath="/ns0:Properties[1]/ns0:Company[1]" w:storeItemID="{6668398D-A668-4E3E-A5EB-62B293D839F1}"/>
                                     <w:text/>
                                   </w:sdtPr>
-                                  <w:sdtEndPr/>
                                   <w:sdtContent>
                                     <w:r>
                                       <w:rPr>
@@ -680,16 +648,7 @@
                                         <w:caps/>
                                         <w:color w:val="D34817" w:themeColor="accent1"/>
                                       </w:rPr>
-                                      <w:t>Northeastern University</w:t>
-                                    </w:r>
-                                    <w:r>
-                                      <w:rPr>
-                                        <w:b/>
-                                        <w:bCs/>
-                                        <w:caps/>
-                                        <w:color w:val="D34817" w:themeColor="accent1"/>
-                                      </w:rPr>
-                                      <w:t>: ProfEssor Krishnamurthy</w:t>
+                                      <w:t>Northeastern University: ProfEssor Krishnamurthy</w:t>
                                     </w:r>
                                   </w:sdtContent>
                                 </w:sdt>
@@ -726,7 +685,6 @@
                                       <w:calendar w:val="gregorian"/>
                                     </w:date>
                                   </w:sdtPr>
-                                  <w:sdtEndPr/>
                                   <w:sdtContent>
                                     <w:r>
                                       <w:t>October 6, 2017</w:t>
@@ -749,10 +707,9 @@
                                     <w:dataBinding w:prefixMappings="xmlns:ns0='http://schemas.openxmlformats.org/package/2006/metadata/core-properties' xmlns:ns1='http://purl.org/dc/elements/1.1/'" w:xpath="/ns0:coreProperties[1]/ns1:creator[1]" w:storeItemID="{6C3C8BC8-F283-45AE-878A-BAB7291924A1}"/>
                                     <w:text/>
                                   </w:sdtPr>
-                                  <w:sdtEndPr/>
                                   <w:sdtContent>
                                     <w:r>
-                                      <w:t>Madhumathi Prakash and Sonali Chaudhari</w:t>
+                                      <w:t>Madhumathi Prakash and Sonali</w:t>
                                     </w:r>
                                   </w:sdtContent>
                                 </w:sdt>
@@ -804,7 +761,6 @@
                               <w:dataBinding w:prefixMappings="xmlns:ns0='http://schemas.openxmlformats.org/officeDocument/2006/extended-properties'" w:xpath="/ns0:Properties[1]/ns0:Company[1]" w:storeItemID="{6668398D-A668-4E3E-A5EB-62B293D839F1}"/>
                               <w:text/>
                             </w:sdtPr>
-                            <w:sdtEndPr/>
                             <w:sdtContent>
                               <w:r>
                                 <w:rPr>
@@ -813,16 +769,7 @@
                                   <w:caps/>
                                   <w:color w:val="D34817" w:themeColor="accent1"/>
                                 </w:rPr>
-                                <w:t>Northeastern University</w:t>
-                              </w:r>
-                              <w:r>
-                                <w:rPr>
-                                  <w:b/>
-                                  <w:bCs/>
-                                  <w:caps/>
-                                  <w:color w:val="D34817" w:themeColor="accent1"/>
-                                </w:rPr>
-                                <w:t>: ProfEssor Krishnamurthy</w:t>
+                                <w:t>Northeastern University: ProfEssor Krishnamurthy</w:t>
                               </w:r>
                             </w:sdtContent>
                           </w:sdt>
@@ -859,7 +806,6 @@
                                 <w:calendar w:val="gregorian"/>
                               </w:date>
                             </w:sdtPr>
-                            <w:sdtEndPr/>
                             <w:sdtContent>
                               <w:r>
                                 <w:t>October 6, 2017</w:t>
@@ -882,10 +828,9 @@
                               <w:dataBinding w:prefixMappings="xmlns:ns0='http://schemas.openxmlformats.org/package/2006/metadata/core-properties' xmlns:ns1='http://purl.org/dc/elements/1.1/'" w:xpath="/ns0:coreProperties[1]/ns1:creator[1]" w:storeItemID="{6C3C8BC8-F283-45AE-878A-BAB7291924A1}"/>
                               <w:text/>
                             </w:sdtPr>
-                            <w:sdtEndPr/>
                             <w:sdtContent>
                               <w:r>
-                                <w:t>Madhumathi Prakash and Sonali Chaudhari</w:t>
+                                <w:t>Madhumathi Prakash and Sonali</w:t>
                               </w:r>
                             </w:sdtContent>
                           </w:sdt>
@@ -901,8 +846,6 @@
           <w:r>
             <w:br w:type="page"/>
           </w:r>
-          <w:bookmarkStart w:id="0" w:name="_GoBack"/>
-          <w:bookmarkEnd w:id="0"/>
         </w:sdtContent>
       </w:sdt>
     </w:p>
@@ -929,14 +872,8 @@
     <w:p>
       <w:pPr>
         <w:pStyle w:val="Heading1"/>
-        <w:rPr>
-          <w:color w:val="9D3511" w:themeColor="accent1" w:themeShade="BF"/>
-        </w:rPr>
-      </w:pPr>
-      <w:r>
-        <w:rPr>
-          <w:color w:val="9D3511" w:themeColor="accent1" w:themeShade="BF"/>
-        </w:rPr>
+      </w:pPr>
+      <w:r>
         <w:t xml:space="preserve">The Data Set </w:t>
       </w:r>
     </w:p>
@@ -946,57 +883,21 @@
         <w:t>In this problem we are using the EDGAR (Electronic Data Gathering, Analysis, and Retrieval</w:t>
       </w:r>
       <w:r>
-        <w:t xml:space="preserve">) system. It contains </w:t>
-      </w:r>
-      <w:proofErr w:type="gramStart"/>
-      <w:r>
-        <w:t>company’s</w:t>
-      </w:r>
-      <w:proofErr w:type="gramEnd"/>
-      <w:r>
-        <w:t xml:space="preserve"> </w:t>
-      </w:r>
-      <w:r>
-        <w:t>performs automated collection, validation, indexing, acceptance, and forwarding of submissions</w:t>
-      </w:r>
-      <w:r>
-        <w:t xml:space="preserve">. </w:t>
+        <w:t xml:space="preserve">) system. It contains company’s performs automated collection, validation, indexing, acceptance, and forwarding of submissions. </w:t>
       </w:r>
     </w:p>
     <w:p>
       <w:pPr>
         <w:pStyle w:val="Heading1"/>
-        <w:rPr>
-          <w:color w:val="9D3511" w:themeColor="accent1" w:themeShade="BF"/>
-        </w:rPr>
-      </w:pPr>
-      <w:r>
-        <w:rPr>
-          <w:color w:val="9D3511" w:themeColor="accent1" w:themeShade="BF"/>
-        </w:rPr>
+      </w:pPr>
+      <w:r>
         <w:t>The Problem</w:t>
       </w:r>
     </w:p>
     <w:p>
       <w:r>
         <w:tab/>
-        <w:t xml:space="preserve">We are accessing data from Edgar site. Given a CIK number and the accession number, we are creating a </w:t>
-      </w:r>
-      <w:proofErr w:type="spellStart"/>
-      <w:r>
-        <w:t>url</w:t>
-      </w:r>
-      <w:proofErr w:type="spellEnd"/>
-      <w:r>
-        <w:t xml:space="preserve"> to get the </w:t>
-      </w:r>
-      <w:proofErr w:type="gramStart"/>
-      <w:r>
-        <w:t>data  but</w:t>
-      </w:r>
-      <w:proofErr w:type="gramEnd"/>
-      <w:r>
-        <w:t xml:space="preserve"> replacing  the X, Y, and Z in the following url: </w:t>
+        <w:t xml:space="preserve">We are accessing data from Edgar site. Given a CIK number and the accession number, we are creating a url to get the data  but replacing  the X, Y, and Z in the following url: </w:t>
       </w:r>
       <w:hyperlink r:id="rId11" w:history="1">
         <w:r>
@@ -1007,15 +908,7 @@
         </w:r>
       </w:hyperlink>
       <w:r>
-        <w:t xml:space="preserve"> . From this </w:t>
-      </w:r>
-      <w:proofErr w:type="spellStart"/>
-      <w:r>
-        <w:t>url</w:t>
-      </w:r>
-      <w:proofErr w:type="spellEnd"/>
-      <w:r>
-        <w:t xml:space="preserve"> we are locating the 10Q file html link and then extracting all the tables. Lastly, we are loading all the tables into a CSV file.</w:t>
+        <w:t xml:space="preserve"> . From this url we are locating the 10Q file html link and then extracting all the tables. Lastly, we are loading all the tables into a CSV file.</w:t>
       </w:r>
       <w:r>
         <w:t xml:space="preserve"> When looking for the tables in the 10Q files, we should also deal with logging all activities. For instance, we should deal with error if there is an invalid CIK or accession number or if the amazon keys aren’t valid. </w:t>
@@ -1039,14 +932,8 @@
     <w:p>
       <w:pPr>
         <w:pStyle w:val="Heading1"/>
-        <w:rPr>
-          <w:color w:val="9D3511" w:themeColor="accent1" w:themeShade="BF"/>
-        </w:rPr>
-      </w:pPr>
-      <w:r>
-        <w:rPr>
-          <w:color w:val="9D3511" w:themeColor="accent1" w:themeShade="BF"/>
-        </w:rPr>
+      </w:pPr>
+      <w:r>
         <w:t>Our Approach</w:t>
       </w:r>
     </w:p>
@@ -1059,18 +946,7 @@
         </w:numPr>
       </w:pPr>
       <w:r>
-        <w:t xml:space="preserve">We first took a specific use case of the IBM </w:t>
-      </w:r>
-      <w:proofErr w:type="spellStart"/>
-      <w:r>
-        <w:t>url</w:t>
-      </w:r>
-      <w:proofErr w:type="spellEnd"/>
-      <w:r>
-        <w:t xml:space="preserve"> and worked with it: </w:t>
-      </w:r>
-      <w:r>
-        <w:t>(</w:t>
+        <w:t>We first took a specific use case of the IBM url and worked with it: (</w:t>
       </w:r>
       <w:hyperlink r:id="rId12" w:history="1">
         <w:r>
@@ -1084,15 +960,7 @@
         <w:t xml:space="preserve">) and </w:t>
       </w:r>
       <w:r>
-        <w:t xml:space="preserve">parsed the </w:t>
-      </w:r>
-      <w:proofErr w:type="spellStart"/>
-      <w:r>
-        <w:t>url</w:t>
-      </w:r>
-      <w:proofErr w:type="spellEnd"/>
-      <w:r>
-        <w:t xml:space="preserve"> and got the specific 10-Q file.</w:t>
+        <w:t>parsed the url and got the specific 10-Q file.</w:t>
       </w:r>
     </w:p>
     <w:p>
@@ -1104,15 +972,7 @@
         </w:numPr>
       </w:pPr>
       <w:r>
-        <w:t xml:space="preserve">To make the </w:t>
-      </w:r>
-      <w:proofErr w:type="spellStart"/>
-      <w:r>
-        <w:t>url</w:t>
-      </w:r>
-      <w:proofErr w:type="spellEnd"/>
-      <w:r>
-        <w:t xml:space="preserve"> general:</w:t>
+        <w:t>To make the url general:</w:t>
       </w:r>
       <w:r>
         <w:t xml:space="preserve"> </w:t>
@@ -1168,15 +1028,7 @@
         </w:numPr>
       </w:pPr>
       <w:r>
-        <w:t>To deal with “ZZZ” we realized that it was the access number without the “</w:t>
-      </w:r>
-      <w:proofErr w:type="gramStart"/>
-      <w:r>
-        <w:t>-“ so</w:t>
-      </w:r>
-      <w:proofErr w:type="gramEnd"/>
-      <w:r>
-        <w:t xml:space="preserve"> we removed it. </w:t>
+        <w:t xml:space="preserve">To deal with “ZZZ” we realized that it was the access number without the “-“ so we removed it. </w:t>
       </w:r>
     </w:p>
     <w:p>
@@ -1215,23 +1067,7 @@
         </w:numPr>
       </w:pPr>
       <w:r>
-        <w:t xml:space="preserve">We also deal with the cease if there is invalid </w:t>
-      </w:r>
-      <w:proofErr w:type="spellStart"/>
-      <w:r>
-        <w:t>url</w:t>
-      </w:r>
-      <w:proofErr w:type="spellEnd"/>
-      <w:r>
-        <w:t xml:space="preserve"> or 10-Q </w:t>
-      </w:r>
-      <w:proofErr w:type="spellStart"/>
-      <w:r>
-        <w:t>url</w:t>
-      </w:r>
-      <w:proofErr w:type="spellEnd"/>
-      <w:r>
-        <w:t xml:space="preserve"> and these cases will show Warning message in log file and exit.</w:t>
+        <w:t>We also deal with the cease if there is invalid url or 10-Q url and these cases will show Warning message in log file and exit.</w:t>
       </w:r>
     </w:p>
     <w:p>
@@ -1255,39 +1091,7 @@
         </w:numPr>
       </w:pPr>
       <w:r>
-        <w:t xml:space="preserve">After looking at the specific 10-Q file and generating </w:t>
-      </w:r>
-      <w:proofErr w:type="spellStart"/>
-      <w:r>
-        <w:t>url</w:t>
-      </w:r>
-      <w:proofErr w:type="spellEnd"/>
-      <w:r>
-        <w:t xml:space="preserve">, we generalized by using the </w:t>
-      </w:r>
-      <w:proofErr w:type="spellStart"/>
-      <w:r>
-        <w:t>cik</w:t>
-      </w:r>
-      <w:proofErr w:type="spellEnd"/>
-      <w:r>
-        <w:t xml:space="preserve"> and access number, </w:t>
-      </w:r>
-      <w:proofErr w:type="gramStart"/>
-      <w:r>
-        <w:t>similar to</w:t>
-      </w:r>
-      <w:proofErr w:type="gramEnd"/>
-      <w:r>
-        <w:t xml:space="preserve"> the main </w:t>
-      </w:r>
-      <w:proofErr w:type="spellStart"/>
-      <w:r>
-        <w:t>url</w:t>
-      </w:r>
-      <w:proofErr w:type="spellEnd"/>
-      <w:r>
-        <w:t xml:space="preserve">. </w:t>
+        <w:t xml:space="preserve">After looking at the specific 10-Q file and generating url, we generalized by using the cik and access number, similar to the main url. </w:t>
       </w:r>
     </w:p>
     <w:p>
@@ -1313,11 +1117,9 @@
       <w:r>
         <w:t xml:space="preserve">We used </w:t>
       </w:r>
-      <w:proofErr w:type="spellStart"/>
       <w:r>
         <w:t>BeautifulSoup</w:t>
       </w:r>
-      <w:proofErr w:type="spellEnd"/>
       <w:r>
         <w:t xml:space="preserve"> in dealing with </w:t>
       </w:r>
@@ -1350,23 +1152,7 @@
         </w:numPr>
       </w:pPr>
       <w:r>
-        <w:t xml:space="preserve">We then looked at the html page and noticed all the tables which have financial data (numerical data) had tables with % and $ signs. When looking at the </w:t>
-      </w:r>
-      <w:proofErr w:type="spellStart"/>
-      <w:r>
-        <w:t>htm</w:t>
-      </w:r>
-      <w:proofErr w:type="spellEnd"/>
-      <w:r>
-        <w:t xml:space="preserve"> markup, we noticed that there are tables that are really just text and those are ones we </w:t>
-      </w:r>
-      <w:proofErr w:type="gramStart"/>
-      <w:r>
-        <w:t>do  not</w:t>
-      </w:r>
-      <w:proofErr w:type="gramEnd"/>
-      <w:r>
-        <w:t xml:space="preserve"> want. </w:t>
+        <w:t xml:space="preserve">We then looked at the html page and noticed all the tables which have financial data (numerical data) had tables with % and $ signs. When looking at the htm markup, we noticed that there are tables that are really just text and those are ones we do  not want. </w:t>
       </w:r>
     </w:p>
     <w:p>
@@ -1378,17 +1164,7 @@
         </w:numPr>
       </w:pPr>
       <w:r>
-        <w:t xml:space="preserve">So we looped through the table and for each table we are looking at the row and certain cell to see if the table has $ or % and if and only if a table had either, we added the table to </w:t>
-      </w:r>
-      <w:proofErr w:type="spellStart"/>
-      <w:proofErr w:type="gramStart"/>
-      <w:r>
-        <w:t>table.append</w:t>
-      </w:r>
-      <w:proofErr w:type="spellEnd"/>
-      <w:proofErr w:type="gramEnd"/>
-      <w:r>
-        <w:t>.</w:t>
+        <w:t>So we looped through the table and for each table we are looking at the row and certain cell to see if the table has $ or % and if and only if a table had either, we added the table to table.append.</w:t>
       </w:r>
     </w:p>
     <w:p>
@@ -1400,34 +1176,309 @@
         </w:numPr>
       </w:pPr>
       <w:r>
-        <w:t xml:space="preserve">Next step was to clean up and retrieve text from the cells and make a table from it. Then put the table in a CSV. </w:t>
-      </w:r>
-      <w:proofErr w:type="gramStart"/>
-      <w:r>
-        <w:t>So</w:t>
-      </w:r>
-      <w:proofErr w:type="gramEnd"/>
-      <w:r>
-        <w:t xml:space="preserve"> each table had its own CSV.</w:t>
+        <w:t>Next step was to clean up and retrieve text from the cells and make a table from it. Then put the table in a CSV. So each table had its own CSV.</w:t>
       </w:r>
     </w:p>
     <w:p>
       <w:pPr>
         <w:pStyle w:val="Heading1"/>
+      </w:pPr>
+      <w:r>
+        <w:t>Steps to Run the code</w:t>
+      </w:r>
+    </w:p>
+    <w:p/>
+    <w:p/>
+    <w:p/>
+    <w:p/>
+    <w:p/>
+    <w:p/>
+    <w:p/>
+    <w:p/>
+    <w:p/>
+    <w:p/>
+    <w:p/>
+    <w:p/>
+    <w:p/>
+    <w:p/>
+    <w:p/>
+    <w:p/>
+    <w:p/>
+    <w:p/>
+    <w:p/>
+    <w:p/>
+    <w:p/>
+    <w:p/>
+    <w:p>
+      <w:pPr>
         <w:rPr>
-          <w:color w:val="9D3511" w:themeColor="accent1" w:themeShade="BF"/>
+          <w:color w:val="auto"/>
         </w:rPr>
       </w:pPr>
       <w:r>
         <w:rPr>
-          <w:color w:val="9D3511" w:themeColor="accent1" w:themeShade="BF"/>
+          <w:color w:val="FF0000"/>
         </w:rPr>
-        <w:t>Steps to Run the code</w:t>
+        <w:t xml:space="preserve">Red = Sonali </w:t>
+      </w:r>
+      <w:r>
+        <w:rPr>
+          <w:color w:val="auto"/>
+        </w:rPr>
+        <w:t>Black = madhu</w:t>
+      </w:r>
+    </w:p>
+    <w:p/>
+    <w:p>
+      <w:r>
+        <w:t>Problem 2:</w:t>
+      </w:r>
+    </w:p>
+    <w:p>
+      <w:pPr>
+        <w:rPr>
+          <w:b/>
+          <w:color w:val="00B050"/>
+        </w:rPr>
+      </w:pPr>
+      <w:r>
+        <w:rPr>
+          <w:b/>
+        </w:rPr>
+        <w:t xml:space="preserve">if ip address is nan or missing then just replace with unavailable </w:t>
+      </w:r>
+      <w:r>
+        <w:rPr>
+          <w:b/>
+        </w:rPr>
+        <w:t>-</w:t>
+      </w:r>
+      <w:r>
+        <w:rPr>
+          <w:b/>
+          <w:color w:val="00B050"/>
+        </w:rPr>
+        <w:t xml:space="preserve"> done</w:t>
+      </w:r>
+    </w:p>
+    <w:p>
+      <w:pPr>
+        <w:rPr>
+          <w:b/>
+        </w:rPr>
+      </w:pPr>
+      <w:r>
+        <w:rPr>
+          <w:b/>
+        </w:rPr>
+        <w:t xml:space="preserve">for NAN is size replace with mean </w:t>
+      </w:r>
+    </w:p>
+    <w:p>
+      <w:pPr>
+        <w:rPr>
+          <w:b/>
+        </w:rPr>
+      </w:pPr>
+      <w:r>
+        <w:rPr>
+          <w:b/>
+        </w:rPr>
+        <w:t>If date is missing then replace with date from any of the other row</w:t>
+      </w:r>
+    </w:p>
+    <w:p>
+      <w:pPr>
+        <w:rPr>
+          <w:b/>
+        </w:rPr>
+      </w:pPr>
+      <w:r>
+        <w:rPr>
+          <w:b/>
+        </w:rPr>
+        <w:t>For time if 0 then replace with the end of day time</w:t>
+      </w:r>
+    </w:p>
+    <w:p>
+      <w:pPr>
+        <w:rPr>
+          <w:b/>
+        </w:rPr>
+      </w:pPr>
+      <w:r>
+        <w:rPr>
+          <w:b/>
+        </w:rPr>
+        <w:t>delete rows with missing cik and accession number</w:t>
+      </w:r>
+      <w:r>
+        <w:rPr>
+          <w:b/>
+        </w:rPr>
+        <w:t xml:space="preserve"> - </w:t>
+      </w:r>
+      <w:r>
+        <w:rPr>
+          <w:b/>
+          <w:color w:val="00B050"/>
+        </w:rPr>
+        <w:t>done</w:t>
+      </w:r>
+    </w:p>
+    <w:p>
+      <w:pPr>
+        <w:rPr>
+          <w:b/>
+        </w:rPr>
+      </w:pPr>
+      <w:r>
+        <w:rPr>
+          <w:b/>
+        </w:rPr>
+        <w:t>will do all the logging items for part 1 and 2 so far</w:t>
+      </w:r>
+    </w:p>
+    <w:p>
+      <w:pPr>
+        <w:rPr>
+          <w:b/>
+        </w:rPr>
+      </w:pPr>
+      <w:r>
+        <w:rPr>
+          <w:b/>
+        </w:rPr>
+        <w:t xml:space="preserve">browser column replace with most used browser of chrome - </w:t>
+      </w:r>
+      <w:r>
+        <w:rPr>
+          <w:b/>
+          <w:color w:val="00B050"/>
+        </w:rPr>
+        <w:t>done</w:t>
+      </w:r>
+      <w:bookmarkStart w:id="0" w:name="_GoBack"/>
+      <w:bookmarkEnd w:id="0"/>
+    </w:p>
+    <w:p>
+      <w:pPr>
+        <w:rPr>
+          <w:b/>
+          <w:color w:val="FF0000"/>
+        </w:rPr>
+      </w:pPr>
+      <w:r>
+        <w:rPr>
+          <w:b/>
+          <w:color w:val="FF0000"/>
+        </w:rPr>
+        <w:t>if extension like .txt is missing then append it with the access name.</w:t>
+      </w:r>
+    </w:p>
+    <w:p>
+      <w:pPr>
+        <w:rPr>
+          <w:b/>
+          <w:color w:val="FF0000"/>
+        </w:rPr>
+      </w:pPr>
+      <w:r>
+        <w:rPr>
+          <w:b/>
+          <w:color w:val="FF0000"/>
+        </w:rPr>
+        <w:t>if extension is missing itself then replace it by counting the most used extension and replace it by adding the access number.most used extension</w:t>
+      </w:r>
+    </w:p>
+    <w:p>
+      <w:pPr>
+        <w:rPr>
+          <w:b/>
+          <w:color w:val="FF0000"/>
+        </w:rPr>
+      </w:pPr>
+      <w:r>
+        <w:rPr>
+          <w:b/>
+          <w:color w:val="FF0000"/>
+        </w:rPr>
+        <w:t>zone can be replaced with most used zone</w:t>
+      </w:r>
+      <w:r>
+        <w:rPr>
+          <w:b/>
+          <w:color w:val="FF0000"/>
+        </w:rPr>
+        <w:t>?</w:t>
+      </w:r>
+    </w:p>
+    <w:p>
+      <w:pPr>
+        <w:rPr>
+          <w:color w:val="FF0000"/>
+        </w:rPr>
+      </w:pPr>
+      <w:r>
+        <w:rPr>
+          <w:color w:val="FF0000"/>
+        </w:rPr>
+        <w:t xml:space="preserve">norefer or noagent is empty/NAN replace with 1 as it says in the </w:t>
+      </w:r>
+      <w:hyperlink r:id="rId14" w:history="1">
+        <w:r>
+          <w:rPr>
+            <w:rStyle w:val="Hyperlink"/>
+            <w:color w:val="FF0000"/>
+          </w:rPr>
+          <w:t>https://www.sec.gov/files/EDGAR_variables_FINAL.pdf</w:t>
+        </w:r>
+      </w:hyperlink>
+    </w:p>
+    <w:p>
+      <w:pPr>
+        <w:rPr>
+          <w:color w:val="FF0000"/>
+        </w:rPr>
+      </w:pPr>
+      <w:r>
+        <w:rPr>
+          <w:color w:val="FF0000"/>
+        </w:rPr>
+        <w:t>crawler</w:t>
+      </w:r>
+    </w:p>
+    <w:p>
+      <w:pPr>
+        <w:rPr>
+          <w:color w:val="FF0000"/>
+        </w:rPr>
+      </w:pPr>
+      <w:r>
+        <w:rPr>
+          <w:color w:val="FF0000"/>
+        </w:rPr>
+        <w:t xml:space="preserve">how to zip files together </w:t>
+      </w:r>
+    </w:p>
+    <w:p>
+      <w:r>
+        <w:t xml:space="preserve">no need to regard outliers since this is usage/visiting data and </w:t>
+      </w:r>
+    </w:p>
+    <w:p>
+      <w:r>
+        <w:t>date with 00:00:00 is valid since that is start of day</w:t>
+      </w:r>
+    </w:p>
+    <w:p>
+      <w:r>
+        <w:t>General make everything float an int</w:t>
       </w:r>
     </w:p>
     <w:sectPr>
-      <w:footerReference w:type="even" r:id="rId14"/>
-      <w:footerReference w:type="default" r:id="rId15"/>
+      <w:footerReference w:type="even" r:id="rId15"/>
+      <w:footerReference w:type="default" r:id="rId16"/>
       <w:pgSz w:w="12240" w:h="15840" w:code="1"/>
       <w:pgMar w:top="1440" w:right="1440" w:bottom="1440" w:left="1440" w:header="720" w:footer="720" w:gutter="0"/>
       <w:pgNumType w:start="0"/>
@@ -1552,7 +1603,6 @@
                               <w:dataBinding w:prefixMappings="xmlns:ns0='http://schemas.openxmlformats.org/package/2006/metadata/core-properties' xmlns:ns1='http://purl.org/dc/elements/1.1/'" w:xpath="/ns0:coreProperties[1]/ns1:title[1]" w:storeItemID="{6C3C8BC8-F283-45AE-878A-BAB7291924A1}"/>
                               <w:text/>
                             </w:sdtPr>
-                            <w:sdtEndPr/>
                             <w:sdtContent>
                               <w:r>
                                 <w:rPr>
@@ -1586,7 +1636,6 @@
                                 <w:calendar w:val="gregorian"/>
                               </w:date>
                             </w:sdtPr>
-                            <w:sdtEndPr/>
                             <w:sdtContent>
                               <w:r>
                                 <w:rPr>
@@ -2038,7 +2087,6 @@
                               <w:dataBinding w:prefixMappings="xmlns:ns0='http://schemas.openxmlformats.org/package/2006/metadata/core-properties' xmlns:ns1='http://purl.org/dc/elements/1.1/'" w:xpath="/ns0:coreProperties[1]/ns1:title[1]" w:storeItemID="{6C3C8BC8-F283-45AE-878A-BAB7291924A1}"/>
                               <w:text/>
                             </w:sdtPr>
-                            <w:sdtEndPr/>
                             <w:sdtContent>
                               <w:r>
                                 <w:rPr>
@@ -2072,7 +2120,6 @@
                                 <w:calendar w:val="gregorian"/>
                               </w:date>
                             </w:sdtPr>
-                            <w:sdtEndPr/>
                             <w:sdtContent>
                               <w:r>
                                 <w:rPr>
@@ -2350,7 +2397,7 @@
                               <w:sz w:val="40"/>
                               <w:szCs w:val="40"/>
                             </w:rPr>
-                            <w:t>1</w:t>
+                            <w:t>3</w:t>
                           </w:r>
                           <w:r>
                             <w:rPr>
@@ -2410,7 +2457,7 @@
                         <w:sz w:val="40"/>
                         <w:szCs w:val="40"/>
                       </w:rPr>
-                      <w:t>1</w:t>
+                      <w:t>3</w:t>
                     </w:r>
                     <w:r>
                       <w:rPr>
@@ -2859,7 +2906,7 @@
     <w:lsdException w:name="Table Web 2" w:semiHidden="1" w:unhideWhenUsed="1"/>
     <w:lsdException w:name="Table Web 3" w:semiHidden="1" w:unhideWhenUsed="1"/>
     <w:lsdException w:name="Balloon Text" w:semiHidden="1" w:unhideWhenUsed="1"/>
-    <w:lsdException w:name="Table Grid" w:semiHidden="1" w:uiPriority="1" w:unhideWhenUsed="1"/>
+    <w:lsdException w:name="Table Grid" w:uiPriority="1"/>
     <w:lsdException w:name="Table Theme" w:semiHidden="1" w:unhideWhenUsed="1"/>
     <w:lsdException w:name="Placeholder Text" w:semiHidden="1"/>
     <w:lsdException w:name="No Spacing" w:uiPriority="1" w:qFormat="1"/>
@@ -3274,6 +3321,7 @@
   <w:style w:type="character" w:default="1" w:styleId="DefaultParagraphFont">
     <w:name w:val="Default Paragraph Font"/>
     <w:uiPriority w:val="1"/>
+    <w:semiHidden/>
     <w:unhideWhenUsed/>
   </w:style>
   <w:style w:type="table" w:default="1" w:styleId="TableNormal">
@@ -4153,7 +4201,7 @@
     <w:charset w:val="00"/>
     <w:family w:val="roman"/>
     <w:pitch w:val="variable"/>
-    <w:sig w:usb0="E0002AFF" w:usb1="C0007841" w:usb2="00000009" w:usb3="00000000" w:csb0="000001FF" w:csb1="00000000"/>
+    <w:sig w:usb0="E0002EFF" w:usb1="C000785B" w:usb2="00000009" w:usb3="00000000" w:csb0="000001FF" w:csb1="00000000"/>
   </w:font>
   <w:font w:name="Symbol">
     <w:panose1 w:val="05050102010706020507"/>
@@ -4201,14 +4249,14 @@
     <w:charset w:val="00"/>
     <w:family w:val="swiss"/>
     <w:pitch w:val="variable"/>
-    <w:sig w:usb0="E0002AFF" w:usb1="4000ACFF" w:usb2="00000001" w:usb3="00000000" w:csb0="000001FF" w:csb1="00000000"/>
+    <w:sig w:usb0="E0002AFF" w:usb1="C000247B" w:usb2="00000009" w:usb3="00000000" w:csb0="000001FF" w:csb1="00000000"/>
   </w:font>
   <w:font w:name="Calibri Light">
     <w:panose1 w:val="020F0302020204030204"/>
     <w:charset w:val="00"/>
     <w:family w:val="swiss"/>
     <w:pitch w:val="variable"/>
-    <w:sig w:usb0="A0002AEF" w:usb1="4000207B" w:usb2="00000000" w:usb3="00000000" w:csb0="000001FF" w:csb1="00000000"/>
+    <w:sig w:usb0="E0002AFF" w:usb1="C000247B" w:usb2="00000009" w:usb3="00000000" w:csb0="000001FF" w:csb1="00000000"/>
   </w:font>
 </w:fonts>
 </file>
@@ -4226,6 +4274,10 @@
     <w:compatSetting w:name="doNotFlipMirrorIndents" w:uri="http://schemas.microsoft.com/office/word" w:val="1"/>
     <w:compatSetting w:name="differentiateMultirowTableHeaders" w:uri="http://schemas.microsoft.com/office/word" w:val="1"/>
   </w:compat>
+  <w:rsids>
+    <w:rsidRoot w:val="007A601D"/>
+    <w:rsid w:val="007A601D"/>
+  </w:rsids>
   <m:mathPr>
     <m:mathFont m:val="Cambria Math"/>
     <m:brkBin m:val="before"/>
@@ -5078,12 +5130,14 @@
 </file>
 
 <file path=customXml/item1.xml><?xml version="1.0" encoding="utf-8"?>
-<?mso-contentType ?>
-<FormTemplates xmlns="http://schemas.microsoft.com/sharepoint/v3/contenttype/forms">
-  <Display>DocumentLibraryForm</Display>
-  <Edit>AssetEditForm</Edit>
-  <New>DocumentLibraryForm</New>
-</FormTemplates>
+<CoverPageProperties xmlns="http://schemas.microsoft.com/office/2006/coverPageProps">
+  <PublishDate>2017-10-06T00:00:00</PublishDate>
+  <Abstract/>
+  <CompanyAddress/>
+  <CompanyPhone/>
+  <CompanyFax/>
+  <CompanyEmail/>
+</CoverPageProperties>
 </file>
 
 <file path=customXml/item2.xml><?xml version="1.0" encoding="utf-8"?>
@@ -5097,14 +5151,12 @@
 </file>
 
 <file path=customXml/item3.xml><?xml version="1.0" encoding="utf-8"?>
-<CoverPageProperties xmlns="http://schemas.microsoft.com/office/2006/coverPageProps">
-  <PublishDate>2017-10-06T00:00:00</PublishDate>
-  <Abstract/>
-  <CompanyAddress/>
-  <CompanyPhone/>
-  <CompanyFax/>
-  <CompanyEmail/>
-</CoverPageProperties>
+<?mso-contentType ?>
+<FormTemplates xmlns="http://schemas.microsoft.com/sharepoint/v3/contenttype/forms">
+  <Display>DocumentLibraryForm</Display>
+  <Edit>AssetEditForm</Edit>
+  <New>DocumentLibraryForm</New>
+</FormTemplates>
 </file>
 
 <file path=customXml/item4.xml><?xml version="1.0" encoding="utf-8"?>
@@ -5112,9 +5164,9 @@
 </file>
 
 <file path=customXml/itemProps1.xml><?xml version="1.0" encoding="utf-8"?>
-<ds:datastoreItem xmlns:ds="http://schemas.openxmlformats.org/officeDocument/2006/customXml" ds:itemID="{9C4EA158-6381-4403-B672-7654AF6C664C}">
+<ds:datastoreItem xmlns:ds="http://schemas.openxmlformats.org/officeDocument/2006/customXml" ds:itemID="{55AF091B-3C7A-41E3-B477-F2FDAA23CFDA}">
   <ds:schemaRefs>
-    <ds:schemaRef ds:uri="http://schemas.microsoft.com/sharepoint/v3/contenttype/forms"/>
+    <ds:schemaRef ds:uri="http://schemas.microsoft.com/office/2006/coverPageProps"/>
   </ds:schemaRefs>
 </ds:datastoreItem>
 </file>
@@ -5128,15 +5180,15 @@
 </file>
 
 <file path=customXml/itemProps3.xml><?xml version="1.0" encoding="utf-8"?>
-<ds:datastoreItem xmlns:ds="http://schemas.openxmlformats.org/officeDocument/2006/customXml" ds:itemID="{55AF091B-3C7A-41E3-B477-F2FDAA23CFDA}">
+<ds:datastoreItem xmlns:ds="http://schemas.openxmlformats.org/officeDocument/2006/customXml" ds:itemID="{9C4EA158-6381-4403-B672-7654AF6C664C}">
   <ds:schemaRefs>
-    <ds:schemaRef ds:uri="http://schemas.microsoft.com/office/2006/coverPageProps"/>
+    <ds:schemaRef ds:uri="http://schemas.microsoft.com/sharepoint/v3/contenttype/forms"/>
   </ds:schemaRefs>
 </ds:datastoreItem>
 </file>
 
 <file path=customXml/itemProps4.xml><?xml version="1.0" encoding="utf-8"?>
-<ds:datastoreItem xmlns:ds="http://schemas.openxmlformats.org/officeDocument/2006/customXml" ds:itemID="{17EA9380-5377-48DB-B6F9-1A78DD2C71DE}">
+<ds:datastoreItem xmlns:ds="http://schemas.openxmlformats.org/officeDocument/2006/customXml" ds:itemID="{BAB2D9A4-2D15-4BF9-9D48-E8CFA5DB8C01}">
   <ds:schemaRefs>
     <ds:schemaRef ds:uri="http://schemas.openxmlformats.org/officeDocument/2006/bibliography"/>
   </ds:schemaRefs>

</xml_diff>

<commit_message>
Added more logging to p1 and p2
</commit_message>
<xml_diff>
--- a/Assignment/Assignment_1/Assignment_1_Report.docx
+++ b/Assignment/Assignment_1/Assignment_1_Report.docx
@@ -11,6 +11,7 @@
             <w:docPartUnique/>
           </w:docPartObj>
         </w:sdtPr>
+        <w:sdtEndPr/>
         <w:sdtContent>
           <w:r>
             <w:rPr>
@@ -249,6 +250,7 @@
                                           <w:dataBinding w:prefixMappings="xmlns:ns0='http://schemas.openxmlformats.org/package/2006/metadata/core-properties' xmlns:ns1='http://purl.org/dc/elements/1.1/'" w:xpath="/ns0:coreProperties[1]/ns1:title[1]" w:storeItemID="{6C3C8BC8-F283-45AE-878A-BAB7291924A1}"/>
                                           <w:text/>
                                         </w:sdtPr>
+                                        <w:sdtEndPr/>
                                         <w:sdtContent>
                                           <w:r>
                                             <w:rPr>
@@ -326,6 +328,7 @@
                                           <w:dataBinding w:prefixMappings="xmlns:ns0='http://schemas.openxmlformats.org/package/2006/metadata/core-properties' xmlns:ns1='http://purl.org/dc/elements/1.1/'" w:xpath="/ns0:coreProperties[1]/ns1:subject[1]" w:storeItemID="{6C3C8BC8-F283-45AE-878A-BAB7291924A1}"/>
                                           <w:text/>
                                         </w:sdtPr>
+                                        <w:sdtEndPr/>
                                         <w:sdtContent>
                                           <w:r>
                                             <w:rPr>
@@ -443,6 +446,7 @@
                                     <w:dataBinding w:prefixMappings="xmlns:ns0='http://schemas.openxmlformats.org/package/2006/metadata/core-properties' xmlns:ns1='http://purl.org/dc/elements/1.1/'" w:xpath="/ns0:coreProperties[1]/ns1:title[1]" w:storeItemID="{6C3C8BC8-F283-45AE-878A-BAB7291924A1}"/>
                                     <w:text/>
                                   </w:sdtPr>
+                                  <w:sdtEndPr/>
                                   <w:sdtContent>
                                     <w:r>
                                       <w:rPr>
@@ -520,6 +524,7 @@
                                     <w:dataBinding w:prefixMappings="xmlns:ns0='http://schemas.openxmlformats.org/package/2006/metadata/core-properties' xmlns:ns1='http://purl.org/dc/elements/1.1/'" w:xpath="/ns0:coreProperties[1]/ns1:subject[1]" w:storeItemID="{6C3C8BC8-F283-45AE-878A-BAB7291924A1}"/>
                                     <w:text/>
                                   </w:sdtPr>
+                                  <w:sdtEndPr/>
                                   <w:sdtContent>
                                     <w:r>
                                       <w:rPr>
@@ -640,6 +645,7 @@
                                     <w:dataBinding w:prefixMappings="xmlns:ns0='http://schemas.openxmlformats.org/officeDocument/2006/extended-properties'" w:xpath="/ns0:Properties[1]/ns0:Company[1]" w:storeItemID="{6668398D-A668-4E3E-A5EB-62B293D839F1}"/>
                                     <w:text/>
                                   </w:sdtPr>
+                                  <w:sdtEndPr/>
                                   <w:sdtContent>
                                     <w:r>
                                       <w:rPr>
@@ -685,6 +691,7 @@
                                       <w:calendar w:val="gregorian"/>
                                     </w:date>
                                   </w:sdtPr>
+                                  <w:sdtEndPr/>
                                   <w:sdtContent>
                                     <w:r>
                                       <w:t>October 6, 2017</w:t>
@@ -707,6 +714,7 @@
                                     <w:dataBinding w:prefixMappings="xmlns:ns0='http://schemas.openxmlformats.org/package/2006/metadata/core-properties' xmlns:ns1='http://purl.org/dc/elements/1.1/'" w:xpath="/ns0:coreProperties[1]/ns1:creator[1]" w:storeItemID="{6C3C8BC8-F283-45AE-878A-BAB7291924A1}"/>
                                     <w:text/>
                                   </w:sdtPr>
+                                  <w:sdtEndPr/>
                                   <w:sdtContent>
                                     <w:r>
                                       <w:t>Madhumathi Prakash and Sonali</w:t>
@@ -761,6 +769,7 @@
                               <w:dataBinding w:prefixMappings="xmlns:ns0='http://schemas.openxmlformats.org/officeDocument/2006/extended-properties'" w:xpath="/ns0:Properties[1]/ns0:Company[1]" w:storeItemID="{6668398D-A668-4E3E-A5EB-62B293D839F1}"/>
                               <w:text/>
                             </w:sdtPr>
+                            <w:sdtEndPr/>
                             <w:sdtContent>
                               <w:r>
                                 <w:rPr>
@@ -806,6 +815,7 @@
                                 <w:calendar w:val="gregorian"/>
                               </w:date>
                             </w:sdtPr>
+                            <w:sdtEndPr/>
                             <w:sdtContent>
                               <w:r>
                                 <w:t>October 6, 2017</w:t>
@@ -828,6 +838,7 @@
                               <w:dataBinding w:prefixMappings="xmlns:ns0='http://schemas.openxmlformats.org/package/2006/metadata/core-properties' xmlns:ns1='http://purl.org/dc/elements/1.1/'" w:xpath="/ns0:coreProperties[1]/ns1:creator[1]" w:storeItemID="{6C3C8BC8-F283-45AE-878A-BAB7291924A1}"/>
                               <w:text/>
                             </w:sdtPr>
+                            <w:sdtEndPr/>
                             <w:sdtContent>
                               <w:r>
                                 <w:t>Madhumathi Prakash and Sonali</w:t>
@@ -995,13 +1006,10 @@
         </w:numPr>
       </w:pPr>
       <w:r>
-        <w:t xml:space="preserve">We added CIK number and accession number to </w:t>
-      </w:r>
-      <w:r>
-        <w:t>a text file.</w:t>
-      </w:r>
-      <w:r>
-        <w:t xml:space="preserve"> </w:t>
+        <w:t xml:space="preserve">Through console, user will input a CIK and </w:t>
+      </w:r>
+      <w:r>
+        <w:t>Accession number</w:t>
       </w:r>
     </w:p>
     <w:p>
@@ -1013,10 +1021,7 @@
         </w:numPr>
       </w:pPr>
       <w:r>
-        <w:t xml:space="preserve">Then we read each line in the text file and assigned it to </w:t>
-      </w:r>
-      <w:r>
-        <w:t>the CIK and access number accordingly.</w:t>
+        <w:t xml:space="preserve">To deal with “ZZZ” we realized that it was the access number without the “-“ so we removed it. </w:t>
       </w:r>
     </w:p>
     <w:p>
@@ -1028,7 +1033,22 @@
         </w:numPr>
       </w:pPr>
       <w:r>
-        <w:t xml:space="preserve">To deal with “ZZZ” we realized that it was the access number without the “-“ so we removed it. </w:t>
+        <w:t>We the</w:t>
+      </w:r>
+      <w:r>
+        <w:t>n concatenated URL with these items.</w:t>
+      </w:r>
+    </w:p>
+    <w:p>
+      <w:pPr>
+        <w:pStyle w:val="ListParagraph"/>
+        <w:numPr>
+          <w:ilvl w:val="0"/>
+          <w:numId w:val="11"/>
+        </w:numPr>
+      </w:pPr>
+      <w:r>
+        <w:t>In terms of error logging, we are dealing with the use case of if user does not provide CIK or access number, then we will provide an logging.info message in the error log saying that, because CIK or access number was not given, we will be assigning a default CIK and access number of IBM.</w:t>
       </w:r>
     </w:p>
     <w:p>
@@ -1040,10 +1060,31 @@
         </w:numPr>
       </w:pPr>
       <w:r>
-        <w:t>We the</w:t>
-      </w:r>
-      <w:r>
-        <w:t>n concatenated URL with these items.</w:t>
+        <w:t>We also deal with the cease if there is invalid url or 10-Q url and these cases will show Warning message in log file and exit.</w:t>
+      </w:r>
+    </w:p>
+    <w:p>
+      <w:pPr>
+        <w:pStyle w:val="ListParagraph"/>
+        <w:numPr>
+          <w:ilvl w:val="1"/>
+          <w:numId w:val="11"/>
+        </w:numPr>
+      </w:pPr>
+      <w:r>
+        <w:t>We also clear the log file every time the code is run.</w:t>
+      </w:r>
+    </w:p>
+    <w:p>
+      <w:pPr>
+        <w:pStyle w:val="ListParagraph"/>
+        <w:numPr>
+          <w:ilvl w:val="1"/>
+          <w:numId w:val="11"/>
+        </w:numPr>
+      </w:pPr>
+      <w:r>
+        <w:t>We print out warning messages to user incase something goes wrong from their side.</w:t>
       </w:r>
     </w:p>
     <w:p>
@@ -1055,7 +1096,7 @@
         </w:numPr>
       </w:pPr>
       <w:r>
-        <w:t>In terms of error logging, we are dealing with the use case of if user does not provide CIK or access number, then we will provide an logging.info message in the error log saying that, because CIK or access number was not given, we will be assigning a default CIK and access number of IBM.</w:t>
+        <w:t xml:space="preserve">After looking at the specific 10-Q file and generating url, we generalized by using the cik and access number, similar to the main url. </w:t>
       </w:r>
     </w:p>
     <w:p>
@@ -1067,7 +1108,28 @@
         </w:numPr>
       </w:pPr>
       <w:r>
-        <w:t>We also deal with the cease if there is invalid url or 10-Q url and these cases will show Warning message in log file and exit.</w:t>
+        <w:t>We have also dealt with the case where there might be multiple 10-Q files and created a loop. This way we will be reading each 10-Q file.</w:t>
+      </w:r>
+    </w:p>
+    <w:p>
+      <w:pPr>
+        <w:pStyle w:val="ListParagraph"/>
+        <w:numPr>
+          <w:ilvl w:val="0"/>
+          <w:numId w:val="11"/>
+        </w:numPr>
+      </w:pPr>
+      <w:r>
+        <w:t xml:space="preserve">We used </w:t>
+      </w:r>
+      <w:r>
+        <w:t>BeautifulSoup</w:t>
+      </w:r>
+      <w:r>
+        <w:t xml:space="preserve"> in dealing with </w:t>
+      </w:r>
+      <w:r>
+        <w:t xml:space="preserve">the 10-Q file to get the tables and format it. </w:t>
       </w:r>
     </w:p>
     <w:p>
@@ -1079,7 +1141,47 @@
         </w:numPr>
       </w:pPr>
       <w:r>
-        <w:t>We also clear the log file every time the code is run.</w:t>
+        <w:t xml:space="preserve">We first grabbed all tables in the 10-Q file </w:t>
+      </w:r>
+      <w:r>
+        <w:t>by finding the div table tags in the html.</w:t>
+      </w:r>
+    </w:p>
+    <w:p>
+      <w:pPr>
+        <w:pStyle w:val="ListParagraph"/>
+        <w:numPr>
+          <w:ilvl w:val="1"/>
+          <w:numId w:val="11"/>
+        </w:numPr>
+      </w:pPr>
+      <w:r>
+        <w:lastRenderedPageBreak/>
+        <w:t xml:space="preserve">We then looked at the html page and noticed all the tables which have financial data (numerical data) had tables with % and $ signs. When looking at the htm markup, we noticed that there are tables that are really just text and those are ones we do  not want. </w:t>
+      </w:r>
+    </w:p>
+    <w:p>
+      <w:pPr>
+        <w:pStyle w:val="ListParagraph"/>
+        <w:numPr>
+          <w:ilvl w:val="1"/>
+          <w:numId w:val="11"/>
+        </w:numPr>
+      </w:pPr>
+      <w:r>
+        <w:t>So we looped through the table and for each table we are looking at the row and certain cell to see if the table has $ or % and if and only if a table had either, we added the table to table.append.</w:t>
+      </w:r>
+    </w:p>
+    <w:p>
+      <w:pPr>
+        <w:pStyle w:val="ListParagraph"/>
+        <w:numPr>
+          <w:ilvl w:val="1"/>
+          <w:numId w:val="11"/>
+        </w:numPr>
+      </w:pPr>
+      <w:r>
+        <w:t>Next step was to clean up and retrieve text from the cells and make a table from it. Then put the table in a CSV. So each table had its own CSV.</w:t>
       </w:r>
     </w:p>
     <w:p>
@@ -1091,7 +1193,7 @@
         </w:numPr>
       </w:pPr>
       <w:r>
-        <w:t xml:space="preserve">After looking at the specific 10-Q file and generating url, we generalized by using the cik and access number, similar to the main url. </w:t>
+        <w:t xml:space="preserve">Using Amazon S3 </w:t>
       </w:r>
     </w:p>
     <w:p>
@@ -1103,82 +1205,44 @@
         </w:numPr>
       </w:pPr>
       <w:r>
-        <w:t>We have also dealt with the case where there might be multiple 10-Q files and created a loop. This way we will be reading each 10-Q file.</w:t>
+        <w:t xml:space="preserve">At </w:t>
+      </w:r>
+      <w:r>
+        <w:t>the beginning we use secret key</w:t>
+      </w:r>
+      <w:r>
+        <w:t xml:space="preserve"> and access</w:t>
+      </w:r>
+      <w:r>
+        <w:t xml:space="preserve"> key to connect to the amazon s3.</w:t>
       </w:r>
     </w:p>
     <w:p>
       <w:pPr>
         <w:pStyle w:val="ListParagraph"/>
         <w:numPr>
-          <w:ilvl w:val="0"/>
+          <w:ilvl w:val="2"/>
           <w:numId w:val="11"/>
         </w:numPr>
       </w:pPr>
       <w:r>
-        <w:t xml:space="preserve">We used </w:t>
-      </w:r>
-      <w:r>
-        <w:t>BeautifulSoup</w:t>
-      </w:r>
-      <w:r>
-        <w:t xml:space="preserve"> in dealing with </w:t>
-      </w:r>
-      <w:r>
-        <w:t xml:space="preserve">the 10-Q file to get the tables and format it. </w:t>
+        <w:t>Make sure to enter your specific access key and secret key for your Amazon S3 into the console.</w:t>
       </w:r>
     </w:p>
     <w:p>
       <w:pPr>
         <w:pStyle w:val="ListParagraph"/>
         <w:numPr>
-          <w:ilvl w:val="1"/>
+          <w:ilvl w:val="2"/>
           <w:numId w:val="11"/>
         </w:numPr>
       </w:pPr>
       <w:r>
-        <w:lastRenderedPageBreak/>
-        <w:t xml:space="preserve">We first grabbed all tables in the 10-Q file </w:t>
-      </w:r>
-      <w:r>
-        <w:t>by finding the div table tags in the html.</w:t>
-      </w:r>
-    </w:p>
-    <w:p>
-      <w:pPr>
-        <w:pStyle w:val="ListParagraph"/>
-        <w:numPr>
-          <w:ilvl w:val="1"/>
-          <w:numId w:val="11"/>
-        </w:numPr>
-      </w:pPr>
-      <w:r>
-        <w:t xml:space="preserve">We then looked at the html page and noticed all the tables which have financial data (numerical data) had tables with % and $ signs. When looking at the htm markup, we noticed that there are tables that are really just text and those are ones we do  not want. </w:t>
-      </w:r>
-    </w:p>
-    <w:p>
-      <w:pPr>
-        <w:pStyle w:val="ListParagraph"/>
-        <w:numPr>
-          <w:ilvl w:val="1"/>
-          <w:numId w:val="11"/>
-        </w:numPr>
-      </w:pPr>
-      <w:r>
-        <w:t>So we looped through the table and for each table we are looking at the row and certain cell to see if the table has $ or % and if and only if a table had either, we added the table to table.append.</w:t>
-      </w:r>
-    </w:p>
-    <w:p>
-      <w:pPr>
-        <w:pStyle w:val="ListParagraph"/>
-        <w:numPr>
-          <w:ilvl w:val="1"/>
-          <w:numId w:val="11"/>
-        </w:numPr>
-      </w:pPr>
-      <w:r>
-        <w:t>Next step was to clean up and retrieve text from the cells and make a table from it. Then put the table in a CSV. So each table had its own CSV.</w:t>
-      </w:r>
-    </w:p>
+        <w:t>We are using boto.s3 and setting the location to default for the bucket.</w:t>
+      </w:r>
+    </w:p>
+    <w:p/>
+    <w:p/>
     <w:p>
       <w:pPr>
         <w:pStyle w:val="Heading1"/>
@@ -1198,42 +1262,209 @@
     <w:p/>
     <w:p/>
     <w:p/>
+    <w:p>
+      <w:pPr>
+        <w:pStyle w:val="Title"/>
+      </w:pPr>
+    </w:p>
+    <w:p>
+      <w:pPr>
+        <w:pStyle w:val="Title"/>
+      </w:pPr>
+    </w:p>
+    <w:p>
+      <w:pPr>
+        <w:pStyle w:val="Title"/>
+      </w:pPr>
+    </w:p>
+    <w:p>
+      <w:pPr>
+        <w:pStyle w:val="Title"/>
+      </w:pPr>
+    </w:p>
+    <w:p>
+      <w:pPr>
+        <w:pStyle w:val="Title"/>
+        <w:rPr>
+          <w:smallCaps w:val="0"/>
+        </w:rPr>
+      </w:pPr>
+      <w:r>
+        <w:lastRenderedPageBreak/>
+        <w:t>P</w:t>
+      </w:r>
+      <w:r>
+        <w:t>roblem 2</w:t>
+      </w:r>
+    </w:p>
+    <w:p>
+      <w:pPr>
+        <w:pStyle w:val="Subtitle"/>
+      </w:pPr>
+      <w:r>
+        <w:t>Missing Data</w:t>
+      </w:r>
+    </w:p>
+    <w:p>
+      <w:pPr>
+        <w:pStyle w:val="Heading1"/>
+      </w:pPr>
+      <w:r>
+        <w:t>The Dataset</w:t>
+      </w:r>
+      <w:r>
+        <w:t>/ Our Problem</w:t>
+      </w:r>
+    </w:p>
+    <w:p>
+      <w:r>
+        <w:t xml:space="preserve">The </w:t>
+      </w:r>
+      <w:r>
+        <w:t>EDGAR Log File Data Set [https://www.sec.gov/dat</w:t>
+      </w:r>
+      <w:r>
+        <w:t>a/edgar-log-filedata-set.html ], which has listed log files with data month</w:t>
+      </w:r>
+      <w:r>
+        <w:t xml:space="preserve"> </w:t>
+      </w:r>
+      <w:r>
+        <w:t>wise for every year</w:t>
+      </w:r>
+      <w:r>
+        <w:t>. Given a year, we will be grabbing data for 1</w:t>
+      </w:r>
+      <w:r>
+        <w:rPr>
+          <w:vertAlign w:val="superscript"/>
+        </w:rPr>
+        <w:t>st</w:t>
+      </w:r>
+      <w:r>
+        <w:t xml:space="preserve"> day of every month by generating a url.</w:t>
+      </w:r>
+    </w:p>
+    <w:p>
+      <w:r>
+        <w:t>From this csv, we should deal with missing data and analyze the data with data summaries.</w:t>
+      </w:r>
+    </w:p>
+    <w:p/>
+    <w:p>
+      <w:pPr>
+        <w:pStyle w:val="Heading1"/>
+      </w:pPr>
+      <w:r>
+        <w:t>Our Approach</w:t>
+      </w:r>
+    </w:p>
+    <w:p/>
+    <w:p>
+      <w:pPr>
+        <w:pStyle w:val="ListParagraph"/>
+        <w:numPr>
+          <w:ilvl w:val="0"/>
+          <w:numId w:val="12"/>
+        </w:numPr>
+      </w:pPr>
+      <w:r>
+        <w:t xml:space="preserve">We got the year from console and used that to generate a url. </w:t>
+      </w:r>
+    </w:p>
+    <w:p>
+      <w:pPr>
+        <w:pStyle w:val="ListParagraph"/>
+        <w:numPr>
+          <w:ilvl w:val="1"/>
+          <w:numId w:val="12"/>
+        </w:numPr>
+      </w:pPr>
+      <w:r>
+        <w:t>We first looped through and broke it by Quarter, as each quarter has a different url. Then appended the month and day 01 to the end right before ,zip.</w:t>
+      </w:r>
+    </w:p>
+    <w:p>
+      <w:pPr>
+        <w:pStyle w:val="ListParagraph"/>
+        <w:numPr>
+          <w:ilvl w:val="1"/>
+          <w:numId w:val="12"/>
+        </w:numPr>
+      </w:pPr>
+      <w:r>
+        <w:t>Then because the files come in zipped, we unzipped it and got rid of the zipped folder so only the csv remains.</w:t>
+      </w:r>
+    </w:p>
+    <w:p>
+      <w:pPr>
+        <w:pStyle w:val="ListParagraph"/>
+        <w:numPr>
+          <w:ilvl w:val="0"/>
+          <w:numId w:val="12"/>
+        </w:numPr>
+      </w:pPr>
+      <w:r>
+        <w:t>We read each csv into a data frame.</w:t>
+      </w:r>
+    </w:p>
+    <w:p>
+      <w:pPr>
+        <w:pStyle w:val="ListParagraph"/>
+        <w:numPr>
+          <w:ilvl w:val="0"/>
+          <w:numId w:val="12"/>
+        </w:numPr>
+      </w:pPr>
+      <w:r>
+        <w:t>We then go through each data frame and deal with missing data for each column.</w:t>
+      </w:r>
+    </w:p>
+    <w:p>
+      <w:pPr>
+        <w:pStyle w:val="ListParagraph"/>
+        <w:numPr>
+          <w:ilvl w:val="1"/>
+          <w:numId w:val="12"/>
+        </w:numPr>
+      </w:pPr>
+      <w:r>
+        <w:t xml:space="preserve">Since we cannot replace CIK, IP, or Access number </w:t>
+      </w:r>
+      <w:r>
+        <w:t>by</w:t>
+      </w:r>
+      <w:r>
+        <w:t xml:space="preserve"> most used or the mean</w:t>
+      </w:r>
+      <w:r>
+        <w:t xml:space="preserve"> as that would make data invalid</w:t>
+      </w:r>
+      <w:r>
+        <w:t>, we dropped the rows that have NAN for these co</w:t>
+      </w:r>
+      <w:r>
+        <w:t>lumns.</w:t>
+      </w:r>
+    </w:p>
+    <w:p>
+      <w:pPr>
+        <w:pStyle w:val="ListParagraph"/>
+        <w:numPr>
+          <w:ilvl w:val="1"/>
+          <w:numId w:val="12"/>
+        </w:numPr>
+      </w:pPr>
+      <w:r>
+        <w:t>For the file size column, we replace the  cells that have NAN with the mean files size.</w:t>
+      </w:r>
+      <w:bookmarkStart w:id="0" w:name="_GoBack"/>
+      <w:bookmarkEnd w:id="0"/>
+    </w:p>
     <w:p/>
     <w:p/>
     <w:p/>
     <w:p/>
-    <w:p/>
-    <w:p/>
-    <w:p/>
-    <w:p/>
-    <w:p/>
-    <w:p/>
-    <w:p/>
-    <w:p>
-      <w:pPr>
-        <w:rPr>
-          <w:color w:val="auto"/>
-        </w:rPr>
-      </w:pPr>
-      <w:r>
-        <w:rPr>
-          <w:color w:val="FF0000"/>
-        </w:rPr>
-        <w:t xml:space="preserve">Red = Sonali </w:t>
-      </w:r>
-      <w:r>
-        <w:rPr>
-          <w:color w:val="auto"/>
-        </w:rPr>
-        <w:t>Black = madhu</w:t>
-      </w:r>
-    </w:p>
-    <w:p/>
-    <w:p>
-      <w:r>
-        <w:t>Problem 2:</w:t>
-      </w:r>
-    </w:p>
     <w:p>
       <w:pPr>
         <w:rPr>
@@ -1273,50 +1504,11 @@
         </w:rPr>
         <w:t xml:space="preserve">for NAN is size replace with mean </w:t>
       </w:r>
-    </w:p>
-    <w:p>
-      <w:pPr>
+      <w:r>
         <w:rPr>
           <w:b/>
         </w:rPr>
-      </w:pPr>
-      <w:r>
-        <w:rPr>
-          <w:b/>
-        </w:rPr>
-        <w:t>If date is missing then replace with date from any of the other row</w:t>
-      </w:r>
-    </w:p>
-    <w:p>
-      <w:pPr>
-        <w:rPr>
-          <w:b/>
-        </w:rPr>
-      </w:pPr>
-      <w:r>
-        <w:rPr>
-          <w:b/>
-        </w:rPr>
-        <w:t>For time if 0 then replace with the end of day time</w:t>
-      </w:r>
-    </w:p>
-    <w:p>
-      <w:pPr>
-        <w:rPr>
-          <w:b/>
-        </w:rPr>
-      </w:pPr>
-      <w:r>
-        <w:rPr>
-          <w:b/>
-        </w:rPr>
-        <w:t>delete rows with missing cik and accession number</w:t>
-      </w:r>
-      <w:r>
-        <w:rPr>
-          <w:b/>
-        </w:rPr>
-        <w:t xml:space="preserve"> - </w:t>
+        <w:t xml:space="preserve">- </w:t>
       </w:r>
       <w:r>
         <w:rPr>
@@ -1336,7 +1528,7 @@
         <w:rPr>
           <w:b/>
         </w:rPr>
-        <w:t>will do all the logging items for part 1 and 2 so far</w:t>
+        <w:t>If date is missing then replace with date from any of the other row</w:t>
       </w:r>
     </w:p>
     <w:p>
@@ -1349,7 +1541,26 @@
         <w:rPr>
           <w:b/>
         </w:rPr>
-        <w:t xml:space="preserve">browser column replace with most used browser of chrome - </w:t>
+        <w:t>For time if 0 then replace with the end of day time</w:t>
+      </w:r>
+    </w:p>
+    <w:p>
+      <w:pPr>
+        <w:rPr>
+          <w:b/>
+        </w:rPr>
+      </w:pPr>
+      <w:r>
+        <w:rPr>
+          <w:b/>
+        </w:rPr>
+        <w:t>delete rows with missing cik and accession number</w:t>
+      </w:r>
+      <w:r>
+        <w:rPr>
+          <w:b/>
+        </w:rPr>
+        <w:t xml:space="preserve"> - </w:t>
       </w:r>
       <w:r>
         <w:rPr>
@@ -1358,8 +1569,39 @@
         </w:rPr>
         <w:t>done</w:t>
       </w:r>
-      <w:bookmarkStart w:id="0" w:name="_GoBack"/>
-      <w:bookmarkEnd w:id="0"/>
+    </w:p>
+    <w:p>
+      <w:pPr>
+        <w:rPr>
+          <w:b/>
+        </w:rPr>
+      </w:pPr>
+      <w:r>
+        <w:rPr>
+          <w:b/>
+        </w:rPr>
+        <w:t>will do all the logging items for part 1 and 2 so far</w:t>
+      </w:r>
+    </w:p>
+    <w:p>
+      <w:pPr>
+        <w:rPr>
+          <w:b/>
+        </w:rPr>
+      </w:pPr>
+      <w:r>
+        <w:rPr>
+          <w:b/>
+        </w:rPr>
+        <w:t xml:space="preserve">browser column replace with most used browser of chrome - </w:t>
+      </w:r>
+      <w:r>
+        <w:rPr>
+          <w:b/>
+          <w:color w:val="00B050"/>
+        </w:rPr>
+        <w:t>done</w:t>
+      </w:r>
     </w:p>
     <w:p>
       <w:pPr>
@@ -1373,6 +1615,7 @@
           <w:b/>
           <w:color w:val="FF0000"/>
         </w:rPr>
+        <w:lastRenderedPageBreak/>
         <w:t>if extension like .txt is missing then append it with the access name.</w:t>
       </w:r>
     </w:p>
@@ -1603,6 +1846,7 @@
                               <w:dataBinding w:prefixMappings="xmlns:ns0='http://schemas.openxmlformats.org/package/2006/metadata/core-properties' xmlns:ns1='http://purl.org/dc/elements/1.1/'" w:xpath="/ns0:coreProperties[1]/ns1:title[1]" w:storeItemID="{6C3C8BC8-F283-45AE-878A-BAB7291924A1}"/>
                               <w:text/>
                             </w:sdtPr>
+                            <w:sdtEndPr/>
                             <w:sdtContent>
                               <w:r>
                                 <w:rPr>
@@ -1636,6 +1880,7 @@
                                 <w:calendar w:val="gregorian"/>
                               </w:date>
                             </w:sdtPr>
+                            <w:sdtEndPr/>
                             <w:sdtContent>
                               <w:r>
                                 <w:rPr>
@@ -2087,6 +2332,7 @@
                               <w:dataBinding w:prefixMappings="xmlns:ns0='http://schemas.openxmlformats.org/package/2006/metadata/core-properties' xmlns:ns1='http://purl.org/dc/elements/1.1/'" w:xpath="/ns0:coreProperties[1]/ns1:title[1]" w:storeItemID="{6C3C8BC8-F283-45AE-878A-BAB7291924A1}"/>
                               <w:text/>
                             </w:sdtPr>
+                            <w:sdtEndPr/>
                             <w:sdtContent>
                               <w:r>
                                 <w:rPr>
@@ -2120,6 +2366,7 @@
                                 <w:calendar w:val="gregorian"/>
                               </w:date>
                             </w:sdtPr>
+                            <w:sdtEndPr/>
                             <w:sdtContent>
                               <w:r>
                                 <w:rPr>
@@ -2634,7 +2881,7 @@
         <w:ind w:left="2160" w:hanging="360"/>
       </w:pPr>
     </w:lvl>
-    <w:lvl w:ilvl="2" w:tplc="0409001B" w:tentative="1">
+    <w:lvl w:ilvl="2" w:tplc="0409001B">
       <w:start w:val="1"/>
       <w:numFmt w:val="lowerRoman"/>
       <w:lvlText w:val="%3."/>
@@ -2695,6 +2942,95 @@
       <w:lvlJc w:val="right"/>
       <w:pPr>
         <w:ind w:left="7200" w:hanging="180"/>
+      </w:pPr>
+    </w:lvl>
+  </w:abstractNum>
+  <w:abstractNum w:abstractNumId="6" w15:restartNumberingAfterBreak="0">
+    <w:nsid w:val="282D0E09"/>
+    <w:multiLevelType w:val="hybridMultilevel"/>
+    <w:tmpl w:val="9294DE1E"/>
+    <w:lvl w:ilvl="0" w:tplc="0409000F">
+      <w:start w:val="1"/>
+      <w:numFmt w:val="decimal"/>
+      <w:lvlText w:val="%1."/>
+      <w:lvlJc w:val="left"/>
+      <w:pPr>
+        <w:ind w:left="720" w:hanging="360"/>
+      </w:pPr>
+      <w:rPr>
+        <w:rFonts w:hint="default"/>
+      </w:rPr>
+    </w:lvl>
+    <w:lvl w:ilvl="1" w:tplc="04090019">
+      <w:start w:val="1"/>
+      <w:numFmt w:val="lowerLetter"/>
+      <w:lvlText w:val="%2."/>
+      <w:lvlJc w:val="left"/>
+      <w:pPr>
+        <w:ind w:left="1440" w:hanging="360"/>
+      </w:pPr>
+    </w:lvl>
+    <w:lvl w:ilvl="2" w:tplc="0409001B" w:tentative="1">
+      <w:start w:val="1"/>
+      <w:numFmt w:val="lowerRoman"/>
+      <w:lvlText w:val="%3."/>
+      <w:lvlJc w:val="right"/>
+      <w:pPr>
+        <w:ind w:left="2160" w:hanging="180"/>
+      </w:pPr>
+    </w:lvl>
+    <w:lvl w:ilvl="3" w:tplc="0409000F" w:tentative="1">
+      <w:start w:val="1"/>
+      <w:numFmt w:val="decimal"/>
+      <w:lvlText w:val="%4."/>
+      <w:lvlJc w:val="left"/>
+      <w:pPr>
+        <w:ind w:left="2880" w:hanging="360"/>
+      </w:pPr>
+    </w:lvl>
+    <w:lvl w:ilvl="4" w:tplc="04090019" w:tentative="1">
+      <w:start w:val="1"/>
+      <w:numFmt w:val="lowerLetter"/>
+      <w:lvlText w:val="%5."/>
+      <w:lvlJc w:val="left"/>
+      <w:pPr>
+        <w:ind w:left="3600" w:hanging="360"/>
+      </w:pPr>
+    </w:lvl>
+    <w:lvl w:ilvl="5" w:tplc="0409001B" w:tentative="1">
+      <w:start w:val="1"/>
+      <w:numFmt w:val="lowerRoman"/>
+      <w:lvlText w:val="%6."/>
+      <w:lvlJc w:val="right"/>
+      <w:pPr>
+        <w:ind w:left="4320" w:hanging="180"/>
+      </w:pPr>
+    </w:lvl>
+    <w:lvl w:ilvl="6" w:tplc="0409000F" w:tentative="1">
+      <w:start w:val="1"/>
+      <w:numFmt w:val="decimal"/>
+      <w:lvlText w:val="%7."/>
+      <w:lvlJc w:val="left"/>
+      <w:pPr>
+        <w:ind w:left="5040" w:hanging="360"/>
+      </w:pPr>
+    </w:lvl>
+    <w:lvl w:ilvl="7" w:tplc="04090019" w:tentative="1">
+      <w:start w:val="1"/>
+      <w:numFmt w:val="lowerLetter"/>
+      <w:lvlText w:val="%8."/>
+      <w:lvlJc w:val="left"/>
+      <w:pPr>
+        <w:ind w:left="5760" w:hanging="360"/>
+      </w:pPr>
+    </w:lvl>
+    <w:lvl w:ilvl="8" w:tplc="0409001B" w:tentative="1">
+      <w:start w:val="1"/>
+      <w:numFmt w:val="lowerRoman"/>
+      <w:lvlText w:val="%9."/>
+      <w:lvlJc w:val="right"/>
+      <w:pPr>
+        <w:ind w:left="6480" w:hanging="180"/>
       </w:pPr>
     </w:lvl>
   </w:abstractNum>
@@ -2730,6 +3066,9 @@
   </w:num>
   <w:num w:numId="11">
     <w:abstractNumId w:val="5"/>
+  </w:num>
+  <w:num w:numId="12">
+    <w:abstractNumId w:val="6"/>
   </w:num>
 </w:numbering>
 </file>
@@ -4201,7 +4540,7 @@
     <w:charset w:val="00"/>
     <w:family w:val="roman"/>
     <w:pitch w:val="variable"/>
-    <w:sig w:usb0="E0002EFF" w:usb1="C000785B" w:usb2="00000009" w:usb3="00000000" w:csb0="000001FF" w:csb1="00000000"/>
+    <w:sig w:usb0="E0002AFF" w:usb1="C0007843" w:usb2="00000009" w:usb3="00000000" w:csb0="000001FF" w:csb1="00000000"/>
   </w:font>
   <w:font w:name="Symbol">
     <w:panose1 w:val="05050102010706020507"/>
@@ -4249,14 +4588,14 @@
     <w:charset w:val="00"/>
     <w:family w:val="swiss"/>
     <w:pitch w:val="variable"/>
-    <w:sig w:usb0="E0002AFF" w:usb1="C000247B" w:usb2="00000009" w:usb3="00000000" w:csb0="000001FF" w:csb1="00000000"/>
+    <w:sig w:usb0="E0002AFF" w:usb1="4000ACFF" w:usb2="00000001" w:usb3="00000000" w:csb0="000001FF" w:csb1="00000000"/>
   </w:font>
   <w:font w:name="Calibri Light">
     <w:panose1 w:val="020F0302020204030204"/>
     <w:charset w:val="00"/>
     <w:family w:val="swiss"/>
     <w:pitch w:val="variable"/>
-    <w:sig w:usb0="E0002AFF" w:usb1="C000247B" w:usb2="00000009" w:usb3="00000000" w:csb0="000001FF" w:csb1="00000000"/>
+    <w:sig w:usb0="A0002AEF" w:usb1="4000207B" w:usb2="00000000" w:usb3="00000000" w:csb0="000001FF" w:csb1="00000000"/>
   </w:font>
 </w:fonts>
 </file>
@@ -5141,6 +5480,15 @@
 </file>
 
 <file path=customXml/item2.xml><?xml version="1.0" encoding="utf-8"?>
+<?mso-contentType ?>
+<FormTemplates xmlns="http://schemas.microsoft.com/sharepoint/v3/contenttype/forms">
+  <Display>DocumentLibraryForm</Display>
+  <Edit>AssetEditForm</Edit>
+  <New>DocumentLibraryForm</New>
+</FormTemplates>
+</file>
+
+<file path=customXml/item3.xml><?xml version="1.0" encoding="utf-8"?>
 <outs:outSpaceData xmlns:outs="http://schemas.microsoft.com/office/2009/outspace/metadata">
   <outs:relatedDates/>
   <outs:relatedDocuments/>
@@ -5148,15 +5496,6 @@
   <outs:propertyMetadataList/>
   <outs:corruptMetadataWasLost/>
 </outs:outSpaceData>
-</file>
-
-<file path=customXml/item3.xml><?xml version="1.0" encoding="utf-8"?>
-<?mso-contentType ?>
-<FormTemplates xmlns="http://schemas.microsoft.com/sharepoint/v3/contenttype/forms">
-  <Display>DocumentLibraryForm</Display>
-  <Edit>AssetEditForm</Edit>
-  <New>DocumentLibraryForm</New>
-</FormTemplates>
 </file>
 
 <file path=customXml/item4.xml><?xml version="1.0" encoding="utf-8"?>
@@ -5172,6 +5511,14 @@
 </file>
 
 <file path=customXml/itemProps2.xml><?xml version="1.0" encoding="utf-8"?>
+<ds:datastoreItem xmlns:ds="http://schemas.openxmlformats.org/officeDocument/2006/customXml" ds:itemID="{9C4EA158-6381-4403-B672-7654AF6C664C}">
+  <ds:schemaRefs>
+    <ds:schemaRef ds:uri="http://schemas.microsoft.com/sharepoint/v3/contenttype/forms"/>
+  </ds:schemaRefs>
+</ds:datastoreItem>
+</file>
+
+<file path=customXml/itemProps3.xml><?xml version="1.0" encoding="utf-8"?>
 <ds:datastoreItem xmlns:ds="http://schemas.openxmlformats.org/officeDocument/2006/customXml" ds:itemID="{800B806B-C3C7-4EFE-A57F-81DC87A14EE1}">
   <ds:schemaRefs>
     <ds:schemaRef ds:uri="http://schemas.microsoft.com/office/2009/outspace/metadata"/>
@@ -5179,16 +5526,8 @@
 </ds:datastoreItem>
 </file>
 
-<file path=customXml/itemProps3.xml><?xml version="1.0" encoding="utf-8"?>
-<ds:datastoreItem xmlns:ds="http://schemas.openxmlformats.org/officeDocument/2006/customXml" ds:itemID="{9C4EA158-6381-4403-B672-7654AF6C664C}">
-  <ds:schemaRefs>
-    <ds:schemaRef ds:uri="http://schemas.microsoft.com/sharepoint/v3/contenttype/forms"/>
-  </ds:schemaRefs>
-</ds:datastoreItem>
-</file>
-
 <file path=customXml/itemProps4.xml><?xml version="1.0" encoding="utf-8"?>
-<ds:datastoreItem xmlns:ds="http://schemas.openxmlformats.org/officeDocument/2006/customXml" ds:itemID="{BAB2D9A4-2D15-4BF9-9D48-E8CFA5DB8C01}">
+<ds:datastoreItem xmlns:ds="http://schemas.openxmlformats.org/officeDocument/2006/customXml" ds:itemID="{F8AE6370-21FD-4CA5-9B4C-31254B66D327}">
   <ds:schemaRefs>
     <ds:schemaRef ds:uri="http://schemas.openxmlformats.org/officeDocument/2006/bibliography"/>
   </ds:schemaRefs>

</xml_diff>

<commit_message>
adding the documents with steps to run
</commit_message>
<xml_diff>
--- a/Assignment/Assignment_1/Assignment_1_Report.docx
+++ b/Assignment/Assignment_1/Assignment_1_Report.docx
@@ -721,6 +721,14 @@
                                     </w:r>
                                   </w:sdtContent>
                                 </w:sdt>
+                                <w:r>
+                                  <w:t xml:space="preserve"> </w:t>
+                                </w:r>
+                                <w:r>
+                                  <w:t>Chaudhari</w:t>
+                                </w:r>
+                                <w:bookmarkStart w:id="0" w:name="_GoBack"/>
+                                <w:bookmarkEnd w:id="0"/>
                               </w:p>
                             </w:txbxContent>
                           </wps:txbx>
@@ -845,6 +853,14 @@
                               </w:r>
                             </w:sdtContent>
                           </w:sdt>
+                          <w:r>
+                            <w:t xml:space="preserve"> </w:t>
+                          </w:r>
+                          <w:r>
+                            <w:t>Chaudhari</w:t>
+                          </w:r>
+                          <w:bookmarkStart w:id="1" w:name="_GoBack"/>
+                          <w:bookmarkEnd w:id="1"/>
                         </w:p>
                       </w:txbxContent>
                     </v:textbox>
@@ -894,7 +910,15 @@
         <w:t>In this problem we are using the EDGAR (Electronic Data Gathering, Analysis, and Retrieval</w:t>
       </w:r>
       <w:r>
-        <w:t xml:space="preserve">) system. It contains company’s performs automated collection, validation, indexing, acceptance, and forwarding of submissions. </w:t>
+        <w:t xml:space="preserve">) system. It contains </w:t>
+      </w:r>
+      <w:proofErr w:type="gramStart"/>
+      <w:r>
+        <w:t>company’s</w:t>
+      </w:r>
+      <w:proofErr w:type="gramEnd"/>
+      <w:r>
+        <w:t xml:space="preserve"> performs automated collection, validation, indexing, acceptance, and forwarding of submissions. </w:t>
       </w:r>
     </w:p>
     <w:p>
@@ -908,7 +932,23 @@
     <w:p>
       <w:r>
         <w:tab/>
-        <w:t xml:space="preserve">We are accessing data from Edgar site. Given a CIK number and the accession number, we are creating a url to get the data  but replacing  the X, Y, and Z in the following url: </w:t>
+        <w:t xml:space="preserve">We are accessing data from Edgar site. Given a CIK number and the accession number, we are creating a </w:t>
+      </w:r>
+      <w:proofErr w:type="spellStart"/>
+      <w:r>
+        <w:t>url</w:t>
+      </w:r>
+      <w:proofErr w:type="spellEnd"/>
+      <w:r>
+        <w:t xml:space="preserve"> to get the </w:t>
+      </w:r>
+      <w:proofErr w:type="gramStart"/>
+      <w:r>
+        <w:t>data  but</w:t>
+      </w:r>
+      <w:proofErr w:type="gramEnd"/>
+      <w:r>
+        <w:t xml:space="preserve"> replacing  the X, Y, and Z in the following url: </w:t>
       </w:r>
       <w:hyperlink r:id="rId11" w:history="1">
         <w:r>
@@ -919,7 +959,15 @@
         </w:r>
       </w:hyperlink>
       <w:r>
-        <w:t xml:space="preserve"> . From this url we are locating the 10Q file html link and then extracting all the tables. Lastly, we are loading all the tables into a CSV file.</w:t>
+        <w:t xml:space="preserve"> . From this </w:t>
+      </w:r>
+      <w:proofErr w:type="spellStart"/>
+      <w:r>
+        <w:t>url</w:t>
+      </w:r>
+      <w:proofErr w:type="spellEnd"/>
+      <w:r>
+        <w:t xml:space="preserve"> we are locating the 10Q file html link and then extracting all the tables. Lastly, we are loading all the tables into a CSV file.</w:t>
       </w:r>
       <w:r>
         <w:t xml:space="preserve"> When looking for the tables in the 10Q files, we should also deal with logging all activities. For instance, we should deal with error if there is an invalid CIK or accession number or if the amazon keys aren’t valid. </w:t>
@@ -957,7 +1005,15 @@
         </w:numPr>
       </w:pPr>
       <w:r>
-        <w:t>We first took a specific use case of the IBM url and worked with it: (</w:t>
+        <w:t xml:space="preserve">We first took a specific use case of the IBM </w:t>
+      </w:r>
+      <w:proofErr w:type="spellStart"/>
+      <w:r>
+        <w:t>url</w:t>
+      </w:r>
+      <w:proofErr w:type="spellEnd"/>
+      <w:r>
+        <w:t xml:space="preserve"> and worked with it: (</w:t>
       </w:r>
       <w:hyperlink r:id="rId12" w:history="1">
         <w:r>
@@ -971,7 +1027,15 @@
         <w:t xml:space="preserve">) and </w:t>
       </w:r>
       <w:r>
-        <w:t>parsed the url and got the specific 10-Q file.</w:t>
+        <w:t xml:space="preserve">parsed the </w:t>
+      </w:r>
+      <w:proofErr w:type="spellStart"/>
+      <w:r>
+        <w:t>url</w:t>
+      </w:r>
+      <w:proofErr w:type="spellEnd"/>
+      <w:r>
+        <w:t xml:space="preserve"> and got the specific 10-Q file.</w:t>
       </w:r>
     </w:p>
     <w:p>
@@ -983,7 +1047,15 @@
         </w:numPr>
       </w:pPr>
       <w:r>
-        <w:t>To make the url general:</w:t>
+        <w:t xml:space="preserve">To make the </w:t>
+      </w:r>
+      <w:proofErr w:type="spellStart"/>
+      <w:r>
+        <w:t>url</w:t>
+      </w:r>
+      <w:proofErr w:type="spellEnd"/>
+      <w:r>
+        <w:t xml:space="preserve"> general:</w:t>
       </w:r>
       <w:r>
         <w:t xml:space="preserve"> </w:t>
@@ -1021,7 +1093,15 @@
         </w:numPr>
       </w:pPr>
       <w:r>
-        <w:t xml:space="preserve">To deal with “ZZZ” we realized that it was the access number without the “-“ so we removed it. </w:t>
+        <w:t>To deal with “ZZZ” we realized that it was the access number without the “</w:t>
+      </w:r>
+      <w:proofErr w:type="gramStart"/>
+      <w:r>
+        <w:t>-“ so</w:t>
+      </w:r>
+      <w:proofErr w:type="gramEnd"/>
+      <w:r>
+        <w:t xml:space="preserve"> we removed it. </w:t>
       </w:r>
     </w:p>
     <w:p>
@@ -1060,7 +1140,23 @@
         </w:numPr>
       </w:pPr>
       <w:r>
-        <w:t>We also deal with the cease if there is invalid url or 10-Q url and these cases will show Warning message in log file and exit.</w:t>
+        <w:t xml:space="preserve">We also deal with the cease if there is invalid </w:t>
+      </w:r>
+      <w:proofErr w:type="spellStart"/>
+      <w:r>
+        <w:t>url</w:t>
+      </w:r>
+      <w:proofErr w:type="spellEnd"/>
+      <w:r>
+        <w:t xml:space="preserve"> or 10-Q </w:t>
+      </w:r>
+      <w:proofErr w:type="spellStart"/>
+      <w:r>
+        <w:t>url</w:t>
+      </w:r>
+      <w:proofErr w:type="spellEnd"/>
+      <w:r>
+        <w:t xml:space="preserve"> and these cases will show Warning message in log file and exit.</w:t>
       </w:r>
     </w:p>
     <w:p>
@@ -1084,7 +1180,15 @@
         </w:numPr>
       </w:pPr>
       <w:r>
-        <w:t>We print out warning messages to user incase something goes wrong from their side.</w:t>
+        <w:t xml:space="preserve">We print out warning messages to user </w:t>
+      </w:r>
+      <w:proofErr w:type="spellStart"/>
+      <w:r>
+        <w:t>incase</w:t>
+      </w:r>
+      <w:proofErr w:type="spellEnd"/>
+      <w:r>
+        <w:t xml:space="preserve"> something goes wrong from their side.</w:t>
       </w:r>
     </w:p>
     <w:p>
@@ -1096,7 +1200,39 @@
         </w:numPr>
       </w:pPr>
       <w:r>
-        <w:t xml:space="preserve">After looking at the specific 10-Q file and generating url, we generalized by using the cik and access number, similar to the main url. </w:t>
+        <w:t xml:space="preserve">After looking at the specific 10-Q file and generating </w:t>
+      </w:r>
+      <w:proofErr w:type="spellStart"/>
+      <w:r>
+        <w:t>url</w:t>
+      </w:r>
+      <w:proofErr w:type="spellEnd"/>
+      <w:r>
+        <w:t xml:space="preserve">, we generalized by using the </w:t>
+      </w:r>
+      <w:proofErr w:type="spellStart"/>
+      <w:r>
+        <w:t>cik</w:t>
+      </w:r>
+      <w:proofErr w:type="spellEnd"/>
+      <w:r>
+        <w:t xml:space="preserve"> and access number, </w:t>
+      </w:r>
+      <w:proofErr w:type="gramStart"/>
+      <w:r>
+        <w:t>similar to</w:t>
+      </w:r>
+      <w:proofErr w:type="gramEnd"/>
+      <w:r>
+        <w:t xml:space="preserve"> the main </w:t>
+      </w:r>
+      <w:proofErr w:type="spellStart"/>
+      <w:r>
+        <w:t>url</w:t>
+      </w:r>
+      <w:proofErr w:type="spellEnd"/>
+      <w:r>
+        <w:t xml:space="preserve">. </w:t>
       </w:r>
     </w:p>
     <w:p>
@@ -1122,9 +1258,11 @@
       <w:r>
         <w:t xml:space="preserve">We used </w:t>
       </w:r>
+      <w:proofErr w:type="spellStart"/>
       <w:r>
         <w:t>BeautifulSoup</w:t>
       </w:r>
+      <w:proofErr w:type="spellEnd"/>
       <w:r>
         <w:t xml:space="preserve"> in dealing with </w:t>
       </w:r>
@@ -1157,7 +1295,23 @@
       </w:pPr>
       <w:r>
         <w:lastRenderedPageBreak/>
-        <w:t xml:space="preserve">We then looked at the html page and noticed all the tables which have financial data (numerical data) had tables with % and $ signs. When looking at the htm markup, we noticed that there are tables that are really just text and those are ones we do  not want. </w:t>
+        <w:t xml:space="preserve">We then looked at the html page and noticed all the tables which have financial data (numerical data) had tables with % and $ signs. When looking at the </w:t>
+      </w:r>
+      <w:proofErr w:type="spellStart"/>
+      <w:r>
+        <w:t>htm</w:t>
+      </w:r>
+      <w:proofErr w:type="spellEnd"/>
+      <w:r>
+        <w:t xml:space="preserve"> markup, we noticed that there are tables that are really just text and those are ones we </w:t>
+      </w:r>
+      <w:proofErr w:type="gramStart"/>
+      <w:r>
+        <w:t>do  not</w:t>
+      </w:r>
+      <w:proofErr w:type="gramEnd"/>
+      <w:r>
+        <w:t xml:space="preserve"> want. </w:t>
       </w:r>
     </w:p>
     <w:p>
@@ -1169,7 +1323,17 @@
         </w:numPr>
       </w:pPr>
       <w:r>
-        <w:t>So we looped through the table and for each table we are looking at the row and certain cell to see if the table has $ or % and if and only if a table had either, we added the table to table.append.</w:t>
+        <w:t xml:space="preserve">So we looped through the table and for each table we are looking at the row and certain cell to see if the table has $ or % and if and only if a table had either, we added the table to </w:t>
+      </w:r>
+      <w:proofErr w:type="spellStart"/>
+      <w:proofErr w:type="gramStart"/>
+      <w:r>
+        <w:t>table.append</w:t>
+      </w:r>
+      <w:proofErr w:type="spellEnd"/>
+      <w:proofErr w:type="gramEnd"/>
+      <w:r>
+        <w:t>.</w:t>
       </w:r>
     </w:p>
     <w:p>
@@ -1181,7 +1345,15 @@
         </w:numPr>
       </w:pPr>
       <w:r>
-        <w:t>Next step was to clean up and retrieve text from the cells and make a table from it. Then put the table in a CSV. So each table had its own CSV.</w:t>
+        <w:t xml:space="preserve">Next step was to clean up and retrieve text from the cells and make a table from it. Then put the table in a CSV. </w:t>
+      </w:r>
+      <w:proofErr w:type="gramStart"/>
+      <w:r>
+        <w:t>So</w:t>
+      </w:r>
+      <w:proofErr w:type="gramEnd"/>
+      <w:r>
+        <w:t xml:space="preserve"> each table had its own CSV.</w:t>
       </w:r>
     </w:p>
     <w:p>
@@ -1238,7 +1410,15 @@
         </w:numPr>
       </w:pPr>
       <w:r>
-        <w:t>We are using boto.s3 and setting the location to default for the bucket.</w:t>
+        <w:t xml:space="preserve">We are using </w:t>
+      </w:r>
+      <w:proofErr w:type="gramStart"/>
+      <w:r>
+        <w:t>boto.s</w:t>
+      </w:r>
+      <w:proofErr w:type="gramEnd"/>
+      <w:r>
+        <w:t>3 and setting the location to default for the bucket.</w:t>
       </w:r>
     </w:p>
     <w:p/>
@@ -1252,30 +1432,237 @@
       </w:r>
     </w:p>
     <w:p/>
+    <w:p>
+      <w:r>
+        <w:t>1.</w:t>
+      </w:r>
+      <w:r>
+        <w:tab/>
+        <w:t>Created a docker image file-</w:t>
+      </w:r>
+    </w:p>
+    <w:p>
+      <w:pPr>
+        <w:spacing w:after="0" w:line="240" w:lineRule="auto"/>
+      </w:pPr>
+      <w:r>
+        <w:t xml:space="preserve">FROM </w:t>
+      </w:r>
+      <w:proofErr w:type="spellStart"/>
+      <w:r>
+        <w:t>continuumio</w:t>
+      </w:r>
+      <w:proofErr w:type="spellEnd"/>
+      <w:r>
+        <w:t>/anaconda</w:t>
+      </w:r>
+    </w:p>
+    <w:p>
+      <w:pPr>
+        <w:spacing w:after="0" w:line="240" w:lineRule="auto"/>
+      </w:pPr>
+      <w:r>
+        <w:t xml:space="preserve">RUN pip install </w:t>
+      </w:r>
+      <w:proofErr w:type="spellStart"/>
+      <w:r>
+        <w:t>configparser</w:t>
+      </w:r>
+      <w:proofErr w:type="spellEnd"/>
+    </w:p>
+    <w:p>
+      <w:pPr>
+        <w:spacing w:after="0" w:line="240" w:lineRule="auto"/>
+      </w:pPr>
+      <w:r>
+        <w:t>RUN pip install -u docker-compose</w:t>
+      </w:r>
+    </w:p>
+    <w:p>
+      <w:pPr>
+        <w:spacing w:after="0" w:line="240" w:lineRule="auto"/>
+      </w:pPr>
+      <w:r>
+        <w:t>ADD A1P1</w:t>
+      </w:r>
+      <w:r>
+        <w:t>.py /</w:t>
+      </w:r>
+    </w:p>
+    <w:p>
+      <w:pPr>
+        <w:spacing w:after="0" w:line="240" w:lineRule="auto"/>
+      </w:pPr>
+      <w:r>
+        <w:t xml:space="preserve">CMD [ "python", </w:t>
+      </w:r>
+      <w:proofErr w:type="gramStart"/>
+      <w:r>
+        <w:t>"./</w:t>
+      </w:r>
+      <w:proofErr w:type="gramEnd"/>
+      <w:r>
+        <w:t>A1P1</w:t>
+      </w:r>
+      <w:r>
+        <w:t>.py" ]</w:t>
+      </w:r>
+    </w:p>
     <w:p/>
+    <w:p>
+      <w:r>
+        <w:t>2.</w:t>
+      </w:r>
+      <w:r>
+        <w:tab/>
+        <w:t>Building a docker image:</w:t>
+      </w:r>
+    </w:p>
+    <w:p>
+      <w:r>
+        <w:t>docker build -f</w:t>
+      </w:r>
+      <w:r>
+        <w:t xml:space="preserve"> </w:t>
+      </w:r>
+      <w:r>
+        <w:t>A1P1</w:t>
+      </w:r>
+      <w:r>
+        <w:t>-</w:t>
+      </w:r>
+      <w:proofErr w:type="gramStart"/>
+      <w:r>
+        <w:t>image .</w:t>
+      </w:r>
+      <w:proofErr w:type="gramEnd"/>
+    </w:p>
     <w:p/>
+    <w:p>
+      <w:r>
+        <w:t>3.</w:t>
+      </w:r>
+      <w:r>
+        <w:tab/>
+        <w:t xml:space="preserve">Running the docker image: </w:t>
+      </w:r>
+    </w:p>
+    <w:p>
+      <w:r>
+        <w:t xml:space="preserve">docker run </w:t>
+      </w:r>
+      <w:r>
+        <w:t>“DOCKER_IMAGE_NUMBER”</w:t>
+      </w:r>
+      <w:r>
+        <w:t xml:space="preserve"> </w:t>
+      </w:r>
+      <w:proofErr w:type="spellStart"/>
+      <w:r>
+        <w:t>cik</w:t>
+      </w:r>
+      <w:proofErr w:type="spellEnd"/>
+      <w:r>
+        <w:t>=</w:t>
+      </w:r>
+      <w:proofErr w:type="spellStart"/>
+      <w:r>
+        <w:t>FillHere</w:t>
+      </w:r>
+      <w:proofErr w:type="spellEnd"/>
+      <w:r>
+        <w:t xml:space="preserve"> </w:t>
+      </w:r>
+      <w:proofErr w:type="spellStart"/>
+      <w:r>
+        <w:t>accessionNumber</w:t>
+      </w:r>
+      <w:proofErr w:type="spellEnd"/>
+      <w:r>
+        <w:t>=</w:t>
+      </w:r>
+      <w:r>
+        <w:t xml:space="preserve"> </w:t>
+      </w:r>
+      <w:proofErr w:type="spellStart"/>
+      <w:r>
+        <w:t>FillHere</w:t>
+      </w:r>
+      <w:proofErr w:type="spellEnd"/>
+      <w:r>
+        <w:t xml:space="preserve"> </w:t>
+      </w:r>
+      <w:proofErr w:type="spellStart"/>
+      <w:r>
+        <w:t>accessKey</w:t>
+      </w:r>
+      <w:proofErr w:type="spellEnd"/>
+      <w:r>
+        <w:t>=</w:t>
+      </w:r>
+      <w:r>
+        <w:t xml:space="preserve"> </w:t>
+      </w:r>
+      <w:proofErr w:type="spellStart"/>
+      <w:r>
+        <w:t>FillHere</w:t>
+      </w:r>
+      <w:proofErr w:type="spellEnd"/>
+      <w:r>
+        <w:t xml:space="preserve"> </w:t>
+      </w:r>
+      <w:proofErr w:type="spellStart"/>
+      <w:r>
+        <w:t>secretKey</w:t>
+      </w:r>
+      <w:proofErr w:type="spellEnd"/>
+      <w:r>
+        <w:t>=</w:t>
+      </w:r>
+      <w:r>
+        <w:t xml:space="preserve"> </w:t>
+      </w:r>
+      <w:proofErr w:type="spellStart"/>
+      <w:r>
+        <w:t>FillHere</w:t>
+      </w:r>
+      <w:proofErr w:type="spellEnd"/>
+      <w:r>
+        <w:t xml:space="preserve"> </w:t>
+      </w:r>
+    </w:p>
     <w:p/>
-    <w:p/>
-    <w:p/>
-    <w:p/>
-    <w:p/>
-    <w:p/>
-    <w:p/>
-    <w:p/>
-    <w:p>
-      <w:pPr>
-        <w:pStyle w:val="Title"/>
-      </w:pPr>
-    </w:p>
-    <w:p>
-      <w:pPr>
-        <w:pStyle w:val="Title"/>
-      </w:pPr>
-    </w:p>
-    <w:p>
-      <w:pPr>
-        <w:pStyle w:val="Title"/>
-      </w:pPr>
+    <w:p>
+      <w:r>
+        <w:t>4.</w:t>
+      </w:r>
+      <w:r>
+        <w:tab/>
+      </w:r>
+      <w:r>
+        <w:t xml:space="preserve">docker </w:t>
+      </w:r>
+      <w:proofErr w:type="gramStart"/>
+      <w:r>
+        <w:t>hub:</w:t>
+      </w:r>
+      <w:r>
+        <w:t>:</w:t>
+      </w:r>
+      <w:proofErr w:type="gramEnd"/>
+    </w:p>
+    <w:p>
+      <w:r>
+        <w:t xml:space="preserve">docker pull </w:t>
+      </w:r>
+      <w:proofErr w:type="spellStart"/>
+      <w:r>
+        <w:t>sonalicd</w:t>
+      </w:r>
+      <w:proofErr w:type="spellEnd"/>
+      <w:r>
+        <w:t>/A1P1</w:t>
+      </w:r>
     </w:p>
     <w:p>
       <w:pPr>
@@ -1318,7 +1705,15 @@
     </w:p>
     <w:p>
       <w:r>
-        <w:t>The EDGAR Log File Data Set [https://www.sec.gov/data/edgar-log-filedata-set.html ], which has listed log files with data month</w:t>
+        <w:t>The EDGAR Log File Data Set [</w:t>
+      </w:r>
+      <w:proofErr w:type="gramStart"/>
+      <w:r>
+        <w:t>https://www.sec.gov/data/edgar-log-filedata-set.html ]</w:t>
+      </w:r>
+      <w:proofErr w:type="gramEnd"/>
+      <w:r>
+        <w:t>, which has listed log files with data month</w:t>
       </w:r>
       <w:r>
         <w:t xml:space="preserve"> </w:t>
@@ -1336,7 +1731,15 @@
         <w:t>st</w:t>
       </w:r>
       <w:r>
-        <w:t xml:space="preserve"> day of every month by generating a url.</w:t>
+        <w:t xml:space="preserve"> day of every month by generating a </w:t>
+      </w:r>
+      <w:proofErr w:type="spellStart"/>
+      <w:r>
+        <w:t>url</w:t>
+      </w:r>
+      <w:proofErr w:type="spellEnd"/>
+      <w:r>
+        <w:t>.</w:t>
       </w:r>
     </w:p>
     <w:p>
@@ -1363,7 +1766,15 @@
         </w:numPr>
       </w:pPr>
       <w:r>
-        <w:t xml:space="preserve">We got the year from console and used that to generate a url. </w:t>
+        <w:t xml:space="preserve">We got the year from console and used that to generate a </w:t>
+      </w:r>
+      <w:proofErr w:type="spellStart"/>
+      <w:r>
+        <w:t>url</w:t>
+      </w:r>
+      <w:proofErr w:type="spellEnd"/>
+      <w:r>
+        <w:t xml:space="preserve">. </w:t>
       </w:r>
     </w:p>
     <w:p>
@@ -1375,7 +1786,23 @@
         </w:numPr>
       </w:pPr>
       <w:r>
-        <w:t>We first looped through and broke it by Quarter, as each quarter has a different url. Then appended the month and day 01 to the end right before ,zip.</w:t>
+        <w:t xml:space="preserve">We first looped through and broke it by Quarter, as each quarter has a different </w:t>
+      </w:r>
+      <w:proofErr w:type="spellStart"/>
+      <w:r>
+        <w:t>url</w:t>
+      </w:r>
+      <w:proofErr w:type="spellEnd"/>
+      <w:r>
+        <w:t xml:space="preserve">. Then appended the month and day 01 to the end right </w:t>
+      </w:r>
+      <w:proofErr w:type="gramStart"/>
+      <w:r>
+        <w:t>before ,zip</w:t>
+      </w:r>
+      <w:proofErr w:type="gramEnd"/>
+      <w:r>
+        <w:t>.</w:t>
       </w:r>
     </w:p>
     <w:p>
@@ -1450,7 +1877,15 @@
         </w:numPr>
       </w:pPr>
       <w:r>
-        <w:t>For the file size column, we replace the  cells that have NAN with the mean files size.</w:t>
+        <w:t xml:space="preserve">For the file size column, we replace </w:t>
+      </w:r>
+      <w:proofErr w:type="gramStart"/>
+      <w:r>
+        <w:t>the  cells</w:t>
+      </w:r>
+      <w:proofErr w:type="gramEnd"/>
+      <w:r>
+        <w:t xml:space="preserve"> that have NAN with the mean files size.</w:t>
       </w:r>
     </w:p>
     <w:p>
@@ -1462,13 +1897,31 @@
         </w:numPr>
       </w:pPr>
       <w:r>
-        <w:t xml:space="preserve">For the idx, zone, </w:t>
-      </w:r>
+        <w:t xml:space="preserve">For the </w:t>
+      </w:r>
+      <w:proofErr w:type="spellStart"/>
+      <w:r>
+        <w:t>idx</w:t>
+      </w:r>
+      <w:proofErr w:type="spellEnd"/>
+      <w:r>
+        <w:t xml:space="preserve">, zone, </w:t>
+      </w:r>
+      <w:proofErr w:type="spellStart"/>
       <w:r>
         <w:t>norefer</w:t>
       </w:r>
-      <w:r>
-        <w:t xml:space="preserve">, noagent, and crawler columns we replaced NAN with the most occurring data from column </w:t>
+      <w:proofErr w:type="spellEnd"/>
+      <w:r>
+        <w:t xml:space="preserve">, </w:t>
+      </w:r>
+      <w:proofErr w:type="spellStart"/>
+      <w:r>
+        <w:t>noagent</w:t>
+      </w:r>
+      <w:proofErr w:type="spellEnd"/>
+      <w:r>
+        <w:t xml:space="preserve">, and crawler columns we replaced NAN with the most occurring data from column </w:t>
       </w:r>
     </w:p>
     <w:p>
@@ -1507,7 +1960,15 @@
         <w:t>Then we proceeded to go ahead and zip up the file and then use the AWS S3 connection to upload the zipped folder, which had the summary</w:t>
       </w:r>
       <w:r>
-        <w:t xml:space="preserve"> data and the 12 CSV , onto AWS.</w:t>
+        <w:t xml:space="preserve"> data and the 12 </w:t>
+      </w:r>
+      <w:proofErr w:type="gramStart"/>
+      <w:r>
+        <w:t>CSV ,</w:t>
+      </w:r>
+      <w:proofErr w:type="gramEnd"/>
+      <w:r>
+        <w:t xml:space="preserve"> onto AWS.</w:t>
       </w:r>
     </w:p>
     <w:p>
@@ -1519,10 +1980,16 @@
         </w:numPr>
       </w:pPr>
       <w:r>
-        <w:t>We have put in logging commands in all places. Specifically for missing AWS keys and year we are putting logging warnings into logging file as well as letting user know</w:t>
-      </w:r>
-      <w:bookmarkStart w:id="0" w:name="_GoBack"/>
-      <w:bookmarkEnd w:id="0"/>
+        <w:t xml:space="preserve">We have put in logging commands in all places. </w:t>
+      </w:r>
+      <w:proofErr w:type="gramStart"/>
+      <w:r>
+        <w:t>Specifically</w:t>
+      </w:r>
+      <w:proofErr w:type="gramEnd"/>
+      <w:r>
+        <w:t xml:space="preserve"> for missing AWS keys and year we are putting logging warnings into logging file as well as letting user know</w:t>
+      </w:r>
     </w:p>
     <w:p/>
     <w:p>
@@ -1606,9 +2073,246 @@
     </w:p>
     <w:p>
       <w:pPr>
-        <w:pStyle w:val="ListParagraph"/>
-      </w:pPr>
-    </w:p>
+        <w:ind w:left="360"/>
+      </w:pPr>
+    </w:p>
+    <w:p>
+      <w:pPr>
+        <w:ind w:left="360"/>
+      </w:pPr>
+    </w:p>
+    <w:p>
+      <w:pPr>
+        <w:ind w:left="360"/>
+      </w:pPr>
+    </w:p>
+    <w:p>
+      <w:pPr>
+        <w:pStyle w:val="Heading1"/>
+      </w:pPr>
+      <w:r>
+        <w:t xml:space="preserve">Steps </w:t>
+      </w:r>
+      <w:proofErr w:type="gramStart"/>
+      <w:r>
+        <w:t>To</w:t>
+      </w:r>
+      <w:proofErr w:type="gramEnd"/>
+      <w:r>
+        <w:t xml:space="preserve"> Run</w:t>
+      </w:r>
+    </w:p>
+    <w:p/>
+    <w:p>
+      <w:r>
+        <w:t>1.</w:t>
+      </w:r>
+      <w:r>
+        <w:tab/>
+        <w:t>Created a docker image file-</w:t>
+      </w:r>
+    </w:p>
+    <w:p>
+      <w:pPr>
+        <w:spacing w:after="0" w:line="240" w:lineRule="auto"/>
+      </w:pPr>
+      <w:r>
+        <w:t xml:space="preserve">FROM </w:t>
+      </w:r>
+      <w:proofErr w:type="spellStart"/>
+      <w:r>
+        <w:t>continuumio</w:t>
+      </w:r>
+      <w:proofErr w:type="spellEnd"/>
+      <w:r>
+        <w:t>/anaconda</w:t>
+      </w:r>
+    </w:p>
+    <w:p>
+      <w:pPr>
+        <w:spacing w:after="0" w:line="240" w:lineRule="auto"/>
+      </w:pPr>
+      <w:r>
+        <w:t xml:space="preserve">RUN pip install </w:t>
+      </w:r>
+      <w:proofErr w:type="spellStart"/>
+      <w:r>
+        <w:t>configparser</w:t>
+      </w:r>
+      <w:proofErr w:type="spellEnd"/>
+    </w:p>
+    <w:p>
+      <w:pPr>
+        <w:spacing w:after="0" w:line="240" w:lineRule="auto"/>
+      </w:pPr>
+      <w:r>
+        <w:t>RUN pip install -u docker-compose</w:t>
+      </w:r>
+    </w:p>
+    <w:p>
+      <w:pPr>
+        <w:spacing w:after="0" w:line="240" w:lineRule="auto"/>
+      </w:pPr>
+      <w:r>
+        <w:t>ADD A1P1.py /</w:t>
+      </w:r>
+    </w:p>
+    <w:p>
+      <w:pPr>
+        <w:spacing w:after="0" w:line="240" w:lineRule="auto"/>
+      </w:pPr>
+      <w:r>
+        <w:t xml:space="preserve">CMD [ "python", </w:t>
+      </w:r>
+      <w:proofErr w:type="gramStart"/>
+      <w:r>
+        <w:t>"./</w:t>
+      </w:r>
+      <w:proofErr w:type="gramEnd"/>
+      <w:r>
+        <w:t>A1P2</w:t>
+      </w:r>
+      <w:r>
+        <w:t>.py" ]</w:t>
+      </w:r>
+    </w:p>
+    <w:p/>
+    <w:p>
+      <w:r>
+        <w:t>2.</w:t>
+      </w:r>
+      <w:r>
+        <w:tab/>
+        <w:t>Building a docker image:</w:t>
+      </w:r>
+    </w:p>
+    <w:p>
+      <w:r>
+        <w:t>docker build -f A1P1-</w:t>
+      </w:r>
+      <w:proofErr w:type="gramStart"/>
+      <w:r>
+        <w:t>image .</w:t>
+      </w:r>
+      <w:proofErr w:type="gramEnd"/>
+    </w:p>
+    <w:p/>
+    <w:p>
+      <w:r>
+        <w:t>3.</w:t>
+      </w:r>
+      <w:r>
+        <w:tab/>
+        <w:t xml:space="preserve">Running the docker image: </w:t>
+      </w:r>
+    </w:p>
+    <w:p>
+      <w:r>
+        <w:t xml:space="preserve">docker run “DOCKER_IMAGE_NUMBER” </w:t>
+      </w:r>
+      <w:proofErr w:type="spellStart"/>
+      <w:r>
+        <w:t>cik</w:t>
+      </w:r>
+      <w:proofErr w:type="spellEnd"/>
+      <w:r>
+        <w:t>=</w:t>
+      </w:r>
+      <w:proofErr w:type="spellStart"/>
+      <w:r>
+        <w:t>FillHere</w:t>
+      </w:r>
+      <w:proofErr w:type="spellEnd"/>
+      <w:r>
+        <w:t xml:space="preserve"> </w:t>
+      </w:r>
+      <w:proofErr w:type="spellStart"/>
+      <w:r>
+        <w:t>accessionNumber</w:t>
+      </w:r>
+      <w:proofErr w:type="spellEnd"/>
+      <w:r>
+        <w:t>=</w:t>
+      </w:r>
+      <w:r>
+        <w:t xml:space="preserve"> </w:t>
+      </w:r>
+      <w:proofErr w:type="spellStart"/>
+      <w:r>
+        <w:t>FillHere</w:t>
+      </w:r>
+      <w:proofErr w:type="spellEnd"/>
+      <w:r>
+        <w:t xml:space="preserve"> </w:t>
+      </w:r>
+      <w:proofErr w:type="spellStart"/>
+      <w:r>
+        <w:t>accessKey</w:t>
+      </w:r>
+      <w:proofErr w:type="spellEnd"/>
+      <w:r>
+        <w:t>=</w:t>
+      </w:r>
+      <w:r>
+        <w:t xml:space="preserve"> </w:t>
+      </w:r>
+      <w:proofErr w:type="spellStart"/>
+      <w:r>
+        <w:t>FillHere</w:t>
+      </w:r>
+      <w:proofErr w:type="spellEnd"/>
+      <w:r>
+        <w:t xml:space="preserve"> </w:t>
+      </w:r>
+      <w:proofErr w:type="spellStart"/>
+      <w:r>
+        <w:t>secretKey</w:t>
+      </w:r>
+      <w:proofErr w:type="spellEnd"/>
+      <w:r>
+        <w:t>=</w:t>
+      </w:r>
+      <w:r>
+        <w:t xml:space="preserve"> </w:t>
+      </w:r>
+      <w:proofErr w:type="spellStart"/>
+      <w:r>
+        <w:t>FillHere</w:t>
+      </w:r>
+      <w:proofErr w:type="spellEnd"/>
+      <w:r>
+        <w:t xml:space="preserve"> </w:t>
+      </w:r>
+    </w:p>
+    <w:p/>
+    <w:p>
+      <w:r>
+        <w:t>4.</w:t>
+      </w:r>
+      <w:r>
+        <w:tab/>
+        <w:t xml:space="preserve">docker </w:t>
+      </w:r>
+      <w:proofErr w:type="gramStart"/>
+      <w:r>
+        <w:t>hub::</w:t>
+      </w:r>
+      <w:proofErr w:type="gramEnd"/>
+    </w:p>
+    <w:p>
+      <w:r>
+        <w:t xml:space="preserve">docker pull </w:t>
+      </w:r>
+      <w:proofErr w:type="spellStart"/>
+      <w:r>
+        <w:t>sonalicd</w:t>
+      </w:r>
+      <w:proofErr w:type="spellEnd"/>
+      <w:r>
+        <w:t>/A1P2</w:t>
+      </w:r>
+    </w:p>
+    <w:p/>
     <w:sectPr>
       <w:footerReference w:type="even" r:id="rId14"/>
       <w:footerReference w:type="default" r:id="rId15"/>
@@ -5462,15 +6166,6 @@
 </file>
 
 <file path=customXml/item2.xml><?xml version="1.0" encoding="utf-8"?>
-<?mso-contentType ?>
-<FormTemplates xmlns="http://schemas.microsoft.com/sharepoint/v3/contenttype/forms">
-  <Display>DocumentLibraryForm</Display>
-  <Edit>AssetEditForm</Edit>
-  <New>DocumentLibraryForm</New>
-</FormTemplates>
-</file>
-
-<file path=customXml/item3.xml><?xml version="1.0" encoding="utf-8"?>
 <outs:outSpaceData xmlns:outs="http://schemas.microsoft.com/office/2009/outspace/metadata">
   <outs:relatedDates/>
   <outs:relatedDocuments/>
@@ -5478,6 +6173,15 @@
   <outs:propertyMetadataList/>
   <outs:corruptMetadataWasLost/>
 </outs:outSpaceData>
+</file>
+
+<file path=customXml/item3.xml><?xml version="1.0" encoding="utf-8"?>
+<?mso-contentType ?>
+<FormTemplates xmlns="http://schemas.microsoft.com/sharepoint/v3/contenttype/forms">
+  <Display>DocumentLibraryForm</Display>
+  <Edit>AssetEditForm</Edit>
+  <New>DocumentLibraryForm</New>
+</FormTemplates>
 </file>
 
 <file path=customXml/item4.xml><?xml version="1.0" encoding="utf-8"?>
@@ -5493,6 +6197,14 @@
 </file>
 
 <file path=customXml/itemProps2.xml><?xml version="1.0" encoding="utf-8"?>
+<ds:datastoreItem xmlns:ds="http://schemas.openxmlformats.org/officeDocument/2006/customXml" ds:itemID="{800B806B-C3C7-4EFE-A57F-81DC87A14EE1}">
+  <ds:schemaRefs>
+    <ds:schemaRef ds:uri="http://schemas.microsoft.com/office/2009/outspace/metadata"/>
+  </ds:schemaRefs>
+</ds:datastoreItem>
+</file>
+
+<file path=customXml/itemProps3.xml><?xml version="1.0" encoding="utf-8"?>
 <ds:datastoreItem xmlns:ds="http://schemas.openxmlformats.org/officeDocument/2006/customXml" ds:itemID="{9C4EA158-6381-4403-B672-7654AF6C664C}">
   <ds:schemaRefs>
     <ds:schemaRef ds:uri="http://schemas.microsoft.com/sharepoint/v3/contenttype/forms"/>
@@ -5500,16 +6212,8 @@
 </ds:datastoreItem>
 </file>
 
-<file path=customXml/itemProps3.xml><?xml version="1.0" encoding="utf-8"?>
-<ds:datastoreItem xmlns:ds="http://schemas.openxmlformats.org/officeDocument/2006/customXml" ds:itemID="{800B806B-C3C7-4EFE-A57F-81DC87A14EE1}">
-  <ds:schemaRefs>
-    <ds:schemaRef ds:uri="http://schemas.microsoft.com/office/2009/outspace/metadata"/>
-  </ds:schemaRefs>
-</ds:datastoreItem>
-</file>
-
 <file path=customXml/itemProps4.xml><?xml version="1.0" encoding="utf-8"?>
-<ds:datastoreItem xmlns:ds="http://schemas.openxmlformats.org/officeDocument/2006/customXml" ds:itemID="{43673088-9ECA-4C7F-9ED6-060246234736}">
+<ds:datastoreItem xmlns:ds="http://schemas.openxmlformats.org/officeDocument/2006/customXml" ds:itemID="{8F6F8594-A4AA-4887-A915-B211C85C2822}">
   <ds:schemaRefs>
     <ds:schemaRef ds:uri="http://schemas.openxmlformats.org/officeDocument/2006/bibliography"/>
   </ds:schemaRefs>

</xml_diff>